<commit_message>
Added dao interface and imp skeleton.
</commit_message>
<xml_diff>
--- a/Acceptance_Criteria(1).docx
+++ b/Acceptance_Criteria(1).docx
@@ -494,15 +494,7 @@
         <w:contextualSpacing/>
       </w:pPr>
       <w:r>
-        <w:t xml:space="preserve">When the user enters selects type from the </w:t>
-      </w:r>
-      <w:proofErr w:type="gramStart"/>
-      <w:r>
-        <w:t>drop down</w:t>
-      </w:r>
-      <w:proofErr w:type="gramEnd"/>
-      <w:r>
-        <w:t xml:space="preserve"> options.</w:t>
+        <w:t>When the user enters selects type from the drop down options.</w:t>
       </w:r>
     </w:p>
     <w:p>
@@ -565,7 +557,7 @@
         <w:t>user</w:t>
       </w:r>
       <w:r>
-        <w:t xml:space="preserve"> enters publishing date in the input field.</w:t>
+        <w:t xml:space="preserve"> enters synopsis in the textarea field.</w:t>
       </w:r>
     </w:p>
     <w:p>
@@ -580,29 +572,6 @@
         <w:t>user</w:t>
       </w:r>
       <w:r>
-        <w:t xml:space="preserve"> enters synopsis in the </w:t>
-      </w:r>
-      <w:proofErr w:type="spellStart"/>
-      <w:r>
-        <w:t>textarea</w:t>
-      </w:r>
-      <w:proofErr w:type="spellEnd"/>
-      <w:r>
-        <w:t xml:space="preserve"> field.</w:t>
-      </w:r>
-    </w:p>
-    <w:p>
-      <w:pPr>
-        <w:spacing w:line="240" w:lineRule="auto"/>
-        <w:contextualSpacing/>
-      </w:pPr>
-      <w:r>
-        <w:t xml:space="preserve">When the </w:t>
-      </w:r>
-      <w:r>
-        <w:t>user</w:t>
-      </w:r>
-      <w:r>
         <w:t xml:space="preserve"> clicks submit new media button.</w:t>
       </w:r>
     </w:p>
@@ -684,16 +653,16 @@
         <w:contextualSpacing/>
       </w:pPr>
       <w:r>
+        <w:t>When the user clicks on the add review button.</w:t>
+      </w:r>
+    </w:p>
+    <w:p>
+      <w:pPr>
+        <w:spacing w:line="240" w:lineRule="auto"/>
+        <w:contextualSpacing/>
+      </w:pPr>
+      <w:r>
         <w:lastRenderedPageBreak/>
-        <w:t>When the user clicks on the add review button.</w:t>
-      </w:r>
-    </w:p>
-    <w:p>
-      <w:pPr>
-        <w:spacing w:line="240" w:lineRule="auto"/>
-        <w:contextualSpacing/>
-      </w:pPr>
-      <w:r>
         <w:t>When the user selects a number rating.</w:t>
       </w:r>
     </w:p>
@@ -703,13 +672,62 @@
         <w:contextualSpacing/>
       </w:pPr>
       <w:r>
-        <w:t xml:space="preserve">When the user fills the review </w:t>
-      </w:r>
-      <w:proofErr w:type="spellStart"/>
-      <w:r>
-        <w:t>textarea</w:t>
-      </w:r>
-      <w:proofErr w:type="spellEnd"/>
+        <w:t>When the user fills the review textarea.</w:t>
+      </w:r>
+    </w:p>
+    <w:p>
+      <w:pPr>
+        <w:spacing w:line="240" w:lineRule="auto"/>
+        <w:contextualSpacing/>
+      </w:pPr>
+      <w:r>
+        <w:t>When the user clicks on the submit button.</w:t>
+      </w:r>
+    </w:p>
+    <w:p>
+      <w:pPr>
+        <w:spacing w:line="240" w:lineRule="auto"/>
+        <w:contextualSpacing/>
+      </w:pPr>
+      <w:r>
+        <w:t>Then assert review is populated.</w:t>
+      </w:r>
+    </w:p>
+    <w:p>
+      <w:pPr>
+        <w:spacing w:line="240" w:lineRule="auto"/>
+        <w:contextualSpacing/>
+      </w:pPr>
+    </w:p>
+    <w:p>
+      <w:pPr>
+        <w:spacing w:line="240" w:lineRule="auto"/>
+        <w:contextualSpacing/>
+      </w:pPr>
+    </w:p>
+    <w:p>
+      <w:pPr>
+        <w:spacing w:line="240" w:lineRule="auto"/>
+        <w:contextualSpacing/>
+      </w:pPr>
+      <w:r>
+        <w:t>Scenario</w:t>
+      </w:r>
+      <w:r>
+        <w:t xml:space="preserve"> outline</w:t>
+      </w:r>
+      <w:r>
+        <w:t>: As a user I want to look at reviews of a piece of media so that I can see other people’s opinions.</w:t>
+      </w:r>
+    </w:p>
+    <w:p>
+      <w:pPr>
+        <w:spacing w:line="240" w:lineRule="auto"/>
+        <w:contextualSpacing/>
+      </w:pPr>
+      <w:r>
+        <w:t>When the user clicks on the &lt;media&gt; button</w:t>
+      </w:r>
       <w:r>
         <w:t>.</w:t>
       </w:r>
@@ -720,17 +738,110 @@
         <w:contextualSpacing/>
       </w:pPr>
       <w:r>
-        <w:t>When the user clicks on the submit button.</w:t>
-      </w:r>
-    </w:p>
-    <w:p>
-      <w:pPr>
-        <w:spacing w:line="240" w:lineRule="auto"/>
-        <w:contextualSpacing/>
-      </w:pPr>
-      <w:r>
-        <w:t>Then assert review is populated.</w:t>
-      </w:r>
+        <w:t>When the user clicks on a &lt;title&gt; link.</w:t>
+      </w:r>
+    </w:p>
+    <w:p>
+      <w:pPr>
+        <w:spacing w:line="240" w:lineRule="auto"/>
+        <w:contextualSpacing/>
+      </w:pPr>
+      <w:r>
+        <w:t>Then assert reviews are populated.</w:t>
+      </w:r>
+    </w:p>
+    <w:p>
+      <w:pPr>
+        <w:spacing w:line="240" w:lineRule="auto"/>
+        <w:contextualSpacing/>
+      </w:pPr>
+    </w:p>
+    <w:p>
+      <w:pPr>
+        <w:spacing w:line="240" w:lineRule="auto"/>
+        <w:contextualSpacing/>
+      </w:pPr>
+    </w:p>
+    <w:p>
+      <w:pPr>
+        <w:spacing w:line="240" w:lineRule="auto"/>
+        <w:contextualSpacing/>
+      </w:pPr>
+      <w:r>
+        <w:t>Scenario: As a user I want to contact the moderators so that I can get help with an issue.</w:t>
+      </w:r>
+    </w:p>
+    <w:p>
+      <w:pPr>
+        <w:spacing w:line="240" w:lineRule="auto"/>
+        <w:contextualSpacing/>
+      </w:pPr>
+      <w:r>
+        <w:t>Given the user is on the contact us page.</w:t>
+      </w:r>
+    </w:p>
+    <w:p>
+      <w:pPr>
+        <w:spacing w:line="240" w:lineRule="auto"/>
+        <w:contextualSpacing/>
+      </w:pPr>
+      <w:r>
+        <w:t>When the user fills in the email input.</w:t>
+      </w:r>
+    </w:p>
+    <w:p>
+      <w:pPr>
+        <w:spacing w:line="240" w:lineRule="auto"/>
+        <w:contextualSpacing/>
+      </w:pPr>
+      <w:r>
+        <w:t>When the user fills in the name input.</w:t>
+      </w:r>
+    </w:p>
+    <w:p>
+      <w:pPr>
+        <w:spacing w:line="240" w:lineRule="auto"/>
+        <w:contextualSpacing/>
+      </w:pPr>
+      <w:r>
+        <w:t>When the user fills in the message textarea.</w:t>
+      </w:r>
+    </w:p>
+    <w:p>
+      <w:pPr>
+        <w:spacing w:line="240" w:lineRule="auto"/>
+        <w:contextualSpacing/>
+      </w:pPr>
+      <w:r>
+        <w:t>When the user clicks the submit button.</w:t>
+      </w:r>
+    </w:p>
+    <w:p>
+      <w:pPr>
+        <w:spacing w:line="240" w:lineRule="auto"/>
+        <w:contextualSpacing/>
+      </w:pPr>
+      <w:r>
+        <w:t>Then assert alert comes up for message sent.</w:t>
+      </w:r>
+    </w:p>
+    <w:p>
+      <w:pPr>
+        <w:spacing w:line="240" w:lineRule="auto"/>
+        <w:contextualSpacing/>
+      </w:pPr>
+    </w:p>
+    <w:p>
+      <w:pPr>
+        <w:spacing w:line="240" w:lineRule="auto"/>
+        <w:contextualSpacing/>
+      </w:pPr>
+    </w:p>
+    <w:p>
+      <w:pPr>
+        <w:spacing w:line="240" w:lineRule="auto"/>
+        <w:contextualSpacing/>
+      </w:pPr>
     </w:p>
     <w:p>
       <w:pPr>
@@ -753,19 +864,397 @@
         <w:t>Scenario</w:t>
       </w:r>
       <w:r>
+        <w:t>:</w:t>
+      </w:r>
+      <w:r>
+        <w:t xml:space="preserve"> As a user I want to log out so that my info remains safe.</w:t>
+      </w:r>
+    </w:p>
+    <w:p>
+      <w:pPr>
+        <w:spacing w:line="240" w:lineRule="auto"/>
+        <w:contextualSpacing/>
+      </w:pPr>
+      <w:r>
+        <w:t>When the user clicks on the logout button.</w:t>
+      </w:r>
+    </w:p>
+    <w:p>
+      <w:pPr>
+        <w:spacing w:line="240" w:lineRule="auto"/>
+        <w:contextualSpacing/>
+      </w:pPr>
+      <w:r>
+        <w:t>Then assert the user is redirected to login page.</w:t>
+      </w:r>
+    </w:p>
+    <w:p>
+      <w:pPr>
+        <w:spacing w:line="240" w:lineRule="auto"/>
+      </w:pPr>
+    </w:p>
+    <w:p>
+      <w:pPr>
+        <w:spacing w:line="240" w:lineRule="auto"/>
+      </w:pPr>
+      <w:r>
+        <w:t>Feature System Control</w:t>
+      </w:r>
+    </w:p>
+    <w:p>
+      <w:pPr>
+        <w:spacing w:line="240" w:lineRule="auto"/>
+      </w:pPr>
+    </w:p>
+    <w:p>
+      <w:pPr>
+        <w:spacing w:line="240" w:lineRule="auto"/>
+      </w:pPr>
+      <w:r>
+        <w:t>Scenario</w:t>
+      </w:r>
+      <w:r>
+        <w:t xml:space="preserve">: As the system I should </w:t>
+      </w:r>
+      <w:r>
+        <w:t>be able to validate requests</w:t>
+      </w:r>
+    </w:p>
+    <w:p>
+      <w:pPr>
+        <w:spacing w:line="240" w:lineRule="auto"/>
+      </w:pPr>
+      <w:r>
+        <w:t xml:space="preserve">Given </w:t>
+      </w:r>
+      <w:r>
+        <w:t>users are on the log in screen</w:t>
+      </w:r>
+    </w:p>
+    <w:p>
+      <w:pPr>
+        <w:spacing w:line="240" w:lineRule="auto"/>
+      </w:pPr>
+      <w:r>
+        <w:t>When user enters incorrect email</w:t>
+      </w:r>
+    </w:p>
+    <w:p>
+      <w:pPr>
+        <w:spacing w:line="240" w:lineRule="auto"/>
+      </w:pPr>
+      <w:r>
+        <w:t>When user enters incorrect password</w:t>
+      </w:r>
+    </w:p>
+    <w:p>
+      <w:pPr>
+        <w:spacing w:line="240" w:lineRule="auto"/>
+      </w:pPr>
+      <w:r>
+        <w:t>When user clicks the submit button</w:t>
+      </w:r>
+    </w:p>
+    <w:p>
+      <w:pPr>
+        <w:spacing w:line="240" w:lineRule="auto"/>
+      </w:pPr>
+      <w:r>
+        <w:t>Then user gets an alert</w:t>
+      </w:r>
+    </w:p>
+    <w:p>
+      <w:pPr>
+        <w:spacing w:line="240" w:lineRule="auto"/>
+        <w:contextualSpacing/>
+      </w:pPr>
+    </w:p>
+    <w:p>
+      <w:pPr>
+        <w:spacing w:line="240" w:lineRule="auto"/>
+        <w:contextualSpacing/>
+      </w:pPr>
+    </w:p>
+    <w:p>
+      <w:pPr>
+        <w:spacing w:line="240" w:lineRule="auto"/>
+        <w:contextualSpacing/>
+      </w:pPr>
+    </w:p>
+    <w:p>
+      <w:pPr>
+        <w:spacing w:line="240" w:lineRule="auto"/>
+        <w:contextualSpacing/>
+      </w:pPr>
+    </w:p>
+    <w:p>
+      <w:pPr>
+        <w:spacing w:line="240" w:lineRule="auto"/>
+        <w:contextualSpacing/>
+      </w:pPr>
+    </w:p>
+    <w:p>
+      <w:pPr>
+        <w:spacing w:line="240" w:lineRule="auto"/>
+        <w:contextualSpacing/>
+      </w:pPr>
+    </w:p>
+    <w:p>
+      <w:pPr>
+        <w:spacing w:line="240" w:lineRule="auto"/>
+        <w:contextualSpacing/>
+      </w:pPr>
+    </w:p>
+    <w:p>
+      <w:pPr>
+        <w:spacing w:line="240" w:lineRule="auto"/>
+        <w:contextualSpacing/>
+      </w:pPr>
+    </w:p>
+    <w:p>
+      <w:pPr>
+        <w:spacing w:line="240" w:lineRule="auto"/>
+        <w:contextualSpacing/>
+      </w:pPr>
+    </w:p>
+    <w:p>
+      <w:pPr>
+        <w:spacing w:line="240" w:lineRule="auto"/>
+        <w:contextualSpacing/>
+      </w:pPr>
+    </w:p>
+    <w:p>
+      <w:pPr>
+        <w:spacing w:line="240" w:lineRule="auto"/>
+        <w:contextualSpacing/>
+      </w:pPr>
+    </w:p>
+    <w:p>
+      <w:pPr>
+        <w:spacing w:line="240" w:lineRule="auto"/>
+        <w:contextualSpacing/>
+      </w:pPr>
+    </w:p>
+    <w:p>
+      <w:pPr>
+        <w:spacing w:line="240" w:lineRule="auto"/>
+        <w:contextualSpacing/>
+      </w:pPr>
+    </w:p>
+    <w:p>
+      <w:pPr>
+        <w:spacing w:line="240" w:lineRule="auto"/>
+        <w:contextualSpacing/>
+      </w:pPr>
+    </w:p>
+    <w:p>
+      <w:pPr>
+        <w:spacing w:line="240" w:lineRule="auto"/>
+        <w:contextualSpacing/>
+      </w:pPr>
+    </w:p>
+    <w:p>
+      <w:pPr>
+        <w:spacing w:line="240" w:lineRule="auto"/>
+        <w:contextualSpacing/>
+      </w:pPr>
+    </w:p>
+    <w:p>
+      <w:pPr>
+        <w:spacing w:line="240" w:lineRule="auto"/>
+        <w:contextualSpacing/>
+      </w:pPr>
+    </w:p>
+    <w:p>
+      <w:pPr>
+        <w:spacing w:line="240" w:lineRule="auto"/>
+        <w:contextualSpacing/>
+      </w:pPr>
+    </w:p>
+    <w:p>
+      <w:pPr>
+        <w:spacing w:line="240" w:lineRule="auto"/>
+        <w:contextualSpacing/>
+      </w:pPr>
+    </w:p>
+    <w:p>
+      <w:pPr>
+        <w:spacing w:line="240" w:lineRule="auto"/>
+        <w:contextualSpacing/>
+      </w:pPr>
+    </w:p>
+    <w:p>
+      <w:pPr>
+        <w:spacing w:line="240" w:lineRule="auto"/>
+        <w:contextualSpacing/>
+      </w:pPr>
+      <w:r>
+        <w:t>Feature: as a moderator, logging in and moderating the website.</w:t>
+      </w:r>
+    </w:p>
+    <w:p>
+      <w:pPr>
+        <w:spacing w:line="240" w:lineRule="auto"/>
+        <w:contextualSpacing/>
+      </w:pPr>
+    </w:p>
+    <w:p>
+      <w:pPr>
+        <w:spacing w:line="240" w:lineRule="auto"/>
+        <w:contextualSpacing/>
+      </w:pPr>
+      <w:r>
+        <w:t xml:space="preserve">Scenario: </w:t>
+      </w:r>
+      <w:r>
+        <w:t>As a moderator I want to login so that I can determine the validity of media and reviews.</w:t>
+      </w:r>
+    </w:p>
+    <w:p>
+      <w:pPr>
+        <w:spacing w:line="240" w:lineRule="auto"/>
+        <w:contextualSpacing/>
+      </w:pPr>
+      <w:r>
+        <w:t>Given the moderator is on the login page.</w:t>
+      </w:r>
+    </w:p>
+    <w:p>
+      <w:pPr>
+        <w:spacing w:line="240" w:lineRule="auto"/>
+        <w:contextualSpacing/>
+      </w:pPr>
+      <w:r>
+        <w:t>When the moderator fills in the email input field.</w:t>
+      </w:r>
+    </w:p>
+    <w:p>
+      <w:pPr>
+        <w:spacing w:line="240" w:lineRule="auto"/>
+        <w:contextualSpacing/>
+      </w:pPr>
+      <w:r>
+        <w:t>When the moderator fills in the password input field.</w:t>
+      </w:r>
+    </w:p>
+    <w:p>
+      <w:pPr>
+        <w:spacing w:line="240" w:lineRule="auto"/>
+        <w:contextualSpacing/>
+      </w:pPr>
+      <w:r>
+        <w:t xml:space="preserve">When the moderator clicks the </w:t>
+      </w:r>
+      <w:r>
+        <w:t>login button.</w:t>
+      </w:r>
+    </w:p>
+    <w:p>
+      <w:pPr>
+        <w:spacing w:line="240" w:lineRule="auto"/>
+        <w:contextualSpacing/>
+      </w:pPr>
+      <w:r>
+        <w:t>Then assert the moderator is redirected to the</w:t>
+      </w:r>
+      <w:r>
+        <w:t xml:space="preserve"> moderator</w:t>
+      </w:r>
+      <w:r>
+        <w:t xml:space="preserve"> page.</w:t>
+      </w:r>
+    </w:p>
+    <w:p>
+      <w:pPr>
+        <w:spacing w:line="240" w:lineRule="auto"/>
+        <w:contextualSpacing/>
+      </w:pPr>
+    </w:p>
+    <w:p>
+      <w:pPr>
+        <w:spacing w:line="240" w:lineRule="auto"/>
+        <w:contextualSpacing/>
+      </w:pPr>
+    </w:p>
+    <w:p>
+      <w:pPr>
+        <w:spacing w:line="240" w:lineRule="auto"/>
+        <w:contextualSpacing/>
+      </w:pPr>
+      <w:r>
+        <w:t>Scenario</w:t>
+      </w:r>
+      <w:r>
         <w:t xml:space="preserve"> outline</w:t>
       </w:r>
       <w:r>
-        <w:t>: As a user I want to look at reviews of a piece of media so that I can see other people’s opinions.</w:t>
-      </w:r>
-    </w:p>
-    <w:p>
-      <w:pPr>
-        <w:spacing w:line="240" w:lineRule="auto"/>
-        <w:contextualSpacing/>
-      </w:pPr>
-      <w:r>
-        <w:t>When the user clicks on the &lt;media&gt; button</w:t>
+        <w:t xml:space="preserve">: As a moderator I want to review media insertion requests so that </w:t>
+      </w:r>
+      <w:r>
+        <w:t>I can make sure they are</w:t>
+      </w:r>
+      <w:r>
+        <w:t xml:space="preserve"> legitimate requests.</w:t>
+      </w:r>
+    </w:p>
+    <w:p>
+      <w:pPr>
+        <w:spacing w:line="240" w:lineRule="auto"/>
+        <w:contextualSpacing/>
+      </w:pPr>
+      <w:r>
+        <w:t>When the moderator clicks the pending media button.</w:t>
+      </w:r>
+    </w:p>
+    <w:p>
+      <w:pPr>
+        <w:spacing w:line="240" w:lineRule="auto"/>
+        <w:contextualSpacing/>
+      </w:pPr>
+      <w:r>
+        <w:t xml:space="preserve">When the moderator fills the </w:t>
+      </w:r>
+      <w:r>
+        <w:t>&lt;</w:t>
+      </w:r>
+      <w:r>
+        <w:t>title</w:t>
+      </w:r>
+      <w:r>
+        <w:t>&gt;</w:t>
+      </w:r>
+      <w:r>
+        <w:t xml:space="preserve"> in the input field.</w:t>
+      </w:r>
+    </w:p>
+    <w:p>
+      <w:pPr>
+        <w:spacing w:line="240" w:lineRule="auto"/>
+        <w:contextualSpacing/>
+      </w:pPr>
+      <w:r>
+        <w:t xml:space="preserve">When the moderator clicks the </w:t>
+      </w:r>
+      <w:r>
+        <w:t>&lt;status&gt;</w:t>
+      </w:r>
+      <w:r>
+        <w:t xml:space="preserve"> button.</w:t>
+      </w:r>
+    </w:p>
+    <w:p>
+      <w:pPr>
+        <w:spacing w:line="240" w:lineRule="auto"/>
+        <w:contextualSpacing/>
+      </w:pPr>
+      <w:r>
+        <w:t xml:space="preserve">Then </w:t>
+      </w:r>
+      <w:r>
+        <w:t xml:space="preserve">assert alert pops up for successful </w:t>
+      </w:r>
+      <w:r>
+        <w:t>change</w:t>
       </w:r>
       <w:r>
         <w:t>.</w:t>
@@ -776,80 +1265,132 @@
         <w:spacing w:line="240" w:lineRule="auto"/>
         <w:contextualSpacing/>
       </w:pPr>
-      <w:r>
-        <w:t>When the user clicks on a &lt;title&gt; link.</w:t>
-      </w:r>
-    </w:p>
-    <w:p>
-      <w:pPr>
-        <w:spacing w:line="240" w:lineRule="auto"/>
-        <w:contextualSpacing/>
-      </w:pPr>
-      <w:r>
-        <w:t>Then assert reviews are populated.</w:t>
-      </w:r>
-    </w:p>
-    <w:p>
-      <w:pPr>
-        <w:spacing w:line="240" w:lineRule="auto"/>
-        <w:contextualSpacing/>
-      </w:pPr>
-    </w:p>
-    <w:p>
-      <w:pPr>
-        <w:spacing w:line="240" w:lineRule="auto"/>
-        <w:contextualSpacing/>
-      </w:pPr>
-    </w:p>
-    <w:p>
-      <w:pPr>
-        <w:spacing w:line="240" w:lineRule="auto"/>
-        <w:contextualSpacing/>
-      </w:pPr>
-      <w:r>
-        <w:t>Scenario: As a user I want to contact the moderators so that I can get help with an issue.</w:t>
-      </w:r>
-    </w:p>
-    <w:p>
-      <w:pPr>
-        <w:spacing w:line="240" w:lineRule="auto"/>
-        <w:contextualSpacing/>
-      </w:pPr>
-      <w:r>
-        <w:t>Given the user is on the contact us page.</w:t>
-      </w:r>
-    </w:p>
-    <w:p>
-      <w:pPr>
-        <w:spacing w:line="240" w:lineRule="auto"/>
-        <w:contextualSpacing/>
-      </w:pPr>
-      <w:r>
-        <w:t>When the user fills in the email input.</w:t>
-      </w:r>
-    </w:p>
-    <w:p>
-      <w:pPr>
-        <w:spacing w:line="240" w:lineRule="auto"/>
-        <w:contextualSpacing/>
-      </w:pPr>
-      <w:r>
-        <w:t>When the user fills in the name input.</w:t>
-      </w:r>
-    </w:p>
-    <w:p>
-      <w:pPr>
-        <w:spacing w:line="240" w:lineRule="auto"/>
-        <w:contextualSpacing/>
-      </w:pPr>
-      <w:r>
-        <w:t xml:space="preserve">When the user fills in the message </w:t>
-      </w:r>
-      <w:proofErr w:type="spellStart"/>
-      <w:r>
-        <w:t>textarea</w:t>
-      </w:r>
-      <w:proofErr w:type="spellEnd"/>
+    </w:p>
+    <w:p>
+      <w:pPr>
+        <w:spacing w:line="240" w:lineRule="auto"/>
+        <w:contextualSpacing/>
+      </w:pPr>
+    </w:p>
+    <w:p>
+      <w:pPr>
+        <w:spacing w:line="240" w:lineRule="auto"/>
+        <w:contextualSpacing/>
+      </w:pPr>
+    </w:p>
+    <w:p>
+      <w:pPr>
+        <w:spacing w:line="240" w:lineRule="auto"/>
+        <w:contextualSpacing/>
+      </w:pPr>
+      <w:r>
+        <w:t>Scenario: As a moderator I want to see all users so that I can view all users that have signed up.</w:t>
+      </w:r>
+    </w:p>
+    <w:p>
+      <w:pPr>
+        <w:spacing w:line="240" w:lineRule="auto"/>
+        <w:contextualSpacing/>
+      </w:pPr>
+      <w:r>
+        <w:t>When the moderator clicks the users button.</w:t>
+      </w:r>
+    </w:p>
+    <w:p>
+      <w:pPr>
+        <w:spacing w:line="240" w:lineRule="auto"/>
+        <w:contextualSpacing/>
+      </w:pPr>
+      <w:r>
+        <w:t>Then assert users information populates.</w:t>
+      </w:r>
+    </w:p>
+    <w:p>
+      <w:pPr>
+        <w:spacing w:line="240" w:lineRule="auto"/>
+        <w:contextualSpacing/>
+      </w:pPr>
+    </w:p>
+    <w:p>
+      <w:pPr>
+        <w:spacing w:line="240" w:lineRule="auto"/>
+        <w:contextualSpacing/>
+      </w:pPr>
+    </w:p>
+    <w:p>
+      <w:pPr>
+        <w:spacing w:line="240" w:lineRule="auto"/>
+        <w:contextualSpacing/>
+      </w:pPr>
+    </w:p>
+    <w:p>
+      <w:pPr>
+        <w:spacing w:line="240" w:lineRule="auto"/>
+        <w:contextualSpacing/>
+      </w:pPr>
+      <w:r>
+        <w:t xml:space="preserve">Scenario: As a moderator I want to validate reviews made on media </w:t>
+      </w:r>
+      <w:r>
+        <w:t>so that I can make sure the reviews are appropriate.</w:t>
+      </w:r>
+    </w:p>
+    <w:p>
+      <w:pPr>
+        <w:spacing w:line="240" w:lineRule="auto"/>
+        <w:contextualSpacing/>
+      </w:pPr>
+      <w:r>
+        <w:t>When the moderator clicks the pending reviews button.</w:t>
+      </w:r>
+    </w:p>
+    <w:p>
+      <w:pPr>
+        <w:spacing w:line="240" w:lineRule="auto"/>
+        <w:contextualSpacing/>
+      </w:pPr>
+      <w:r>
+        <w:t xml:space="preserve">When the moderator fills the review </w:t>
+      </w:r>
+      <w:r>
+        <w:t>&lt;</w:t>
+      </w:r>
+      <w:r>
+        <w:t>id</w:t>
+      </w:r>
+      <w:r>
+        <w:t>&gt;</w:t>
+      </w:r>
+      <w:r>
+        <w:t xml:space="preserve"> in the input field.</w:t>
+      </w:r>
+    </w:p>
+    <w:p>
+      <w:pPr>
+        <w:spacing w:line="240" w:lineRule="auto"/>
+        <w:contextualSpacing/>
+      </w:pPr>
+      <w:r>
+        <w:t xml:space="preserve">When the moderator clicks the </w:t>
+      </w:r>
+      <w:r>
+        <w:t>&lt;status&gt;</w:t>
+      </w:r>
+      <w:r>
+        <w:t xml:space="preserve"> button. </w:t>
+      </w:r>
+    </w:p>
+    <w:p>
+      <w:pPr>
+        <w:spacing w:line="240" w:lineRule="auto"/>
+        <w:contextualSpacing/>
+      </w:pPr>
+      <w:r>
+        <w:t xml:space="preserve">Then assert alert pops up for successful </w:t>
+      </w:r>
+      <w:r>
+        <w:t>change</w:t>
+      </w:r>
       <w:r>
         <w:t>.</w:t>
       </w:r>
@@ -859,412 +1400,65 @@
         <w:spacing w:line="240" w:lineRule="auto"/>
         <w:contextualSpacing/>
       </w:pPr>
-      <w:r>
-        <w:t>When the user clicks the submit button.</w:t>
-      </w:r>
-    </w:p>
-    <w:p>
-      <w:pPr>
-        <w:spacing w:line="240" w:lineRule="auto"/>
-        <w:contextualSpacing/>
-      </w:pPr>
-      <w:r>
-        <w:t>Then assert alert comes up for message sent.</w:t>
-      </w:r>
-    </w:p>
-    <w:p>
-      <w:pPr>
-        <w:spacing w:line="240" w:lineRule="auto"/>
-        <w:contextualSpacing/>
-      </w:pPr>
-    </w:p>
-    <w:p>
-      <w:pPr>
-        <w:spacing w:line="240" w:lineRule="auto"/>
-        <w:contextualSpacing/>
-      </w:pPr>
-    </w:p>
-    <w:p>
-      <w:pPr>
-        <w:spacing w:line="240" w:lineRule="auto"/>
-        <w:contextualSpacing/>
-      </w:pPr>
-    </w:p>
-    <w:p>
-      <w:pPr>
-        <w:spacing w:line="240" w:lineRule="auto"/>
-        <w:contextualSpacing/>
-      </w:pPr>
-    </w:p>
-    <w:p>
-      <w:pPr>
-        <w:spacing w:line="240" w:lineRule="auto"/>
-        <w:contextualSpacing/>
-      </w:pPr>
-    </w:p>
-    <w:p>
-      <w:pPr>
-        <w:spacing w:line="240" w:lineRule="auto"/>
-        <w:contextualSpacing/>
-      </w:pPr>
-      <w:r>
-        <w:rPr/>
-        <w:t>Scenario</w:t>
-      </w:r>
-      <w:r>
-        <w:rPr/>
-        <w:t>:</w:t>
-      </w:r>
-      <w:r>
-        <w:rPr/>
-        <w:t xml:space="preserve"> As a user I want to log out so that my info remains safe.</w:t>
-      </w:r>
-    </w:p>
-    <w:p>
-      <w:pPr>
-        <w:spacing w:line="240" w:lineRule="auto"/>
-        <w:contextualSpacing/>
-      </w:pPr>
-      <w:r>
-        <w:t>When the user clicks on the logout button.</w:t>
-      </w:r>
-    </w:p>
-    <w:p>
-      <w:pPr>
-        <w:spacing w:line="240" w:lineRule="auto"/>
-        <w:contextualSpacing/>
-      </w:pPr>
-      <w:r>
-        <w:rPr/>
-        <w:t>Then assert the user is redirected to login page.</w:t>
-      </w:r>
-    </w:p>
-    <w:p>
-      <w:pPr>
-        <w:pStyle w:val="Normal"/>
-        <w:spacing w:line="240" w:lineRule="auto"/>
-      </w:pPr>
-    </w:p>
-    <w:p>
-      <w:pPr>
-        <w:pStyle w:val="Normal"/>
-        <w:spacing w:line="240" w:lineRule="auto"/>
-      </w:pPr>
-      <w:r>
-        <w:rPr/>
-        <w:t>Feature System Control</w:t>
-      </w:r>
-    </w:p>
-    <w:p>
-      <w:pPr>
-        <w:pStyle w:val="Normal"/>
-        <w:spacing w:line="240" w:lineRule="auto"/>
-      </w:pPr>
-    </w:p>
-    <w:p>
-      <w:pPr>
-        <w:pStyle w:val="Normal"/>
-        <w:spacing w:line="240" w:lineRule="auto"/>
-      </w:pPr>
-      <w:r>
-        <w:rPr/>
-        <w:t>Scenario</w:t>
-      </w:r>
-      <w:r>
-        <w:rPr/>
-        <w:t xml:space="preserve">: As the system I should </w:t>
-      </w:r>
-      <w:r>
-        <w:rPr/>
-        <w:t>be able to validate requests</w:t>
-      </w:r>
-    </w:p>
-    <w:p>
-      <w:pPr>
-        <w:pStyle w:val="Normal"/>
-        <w:spacing w:line="240" w:lineRule="auto"/>
-      </w:pPr>
-      <w:r>
-        <w:rPr/>
-        <w:t xml:space="preserve">Given </w:t>
-      </w:r>
-      <w:r>
-        <w:rPr/>
-        <w:t>users are on the log in screen</w:t>
-      </w:r>
-    </w:p>
-    <w:p>
-      <w:pPr>
-        <w:pStyle w:val="Normal"/>
-        <w:spacing w:line="240" w:lineRule="auto"/>
-      </w:pPr>
-      <w:r>
-        <w:rPr/>
-        <w:t>When user enters incorrect email</w:t>
-      </w:r>
-    </w:p>
-    <w:p>
-      <w:pPr>
-        <w:pStyle w:val="Normal"/>
-        <w:spacing w:line="240" w:lineRule="auto"/>
-      </w:pPr>
-      <w:r>
-        <w:rPr/>
-        <w:t>When user enters incorrect password</w:t>
-      </w:r>
-    </w:p>
-    <w:p>
-      <w:pPr>
-        <w:pStyle w:val="Normal"/>
-        <w:spacing w:line="240" w:lineRule="auto"/>
-      </w:pPr>
-      <w:r>
-        <w:rPr/>
-        <w:t>When user clicks the submit button</w:t>
-      </w:r>
-    </w:p>
-    <w:p>
-      <w:pPr>
-        <w:pStyle w:val="Normal"/>
-        <w:spacing w:line="240" w:lineRule="auto"/>
-      </w:pPr>
-      <w:r>
-        <w:rPr/>
-        <w:t>Then user gets an alert</w:t>
-      </w:r>
-    </w:p>
-    <w:p>
-      <w:pPr>
-        <w:spacing w:line="240" w:lineRule="auto"/>
-        <w:contextualSpacing/>
-      </w:pPr>
-    </w:p>
-    <w:p>
-      <w:pPr>
-        <w:spacing w:line="240" w:lineRule="auto"/>
-        <w:contextualSpacing/>
-      </w:pPr>
-    </w:p>
-    <w:p>
-      <w:pPr>
-        <w:spacing w:line="240" w:lineRule="auto"/>
-        <w:contextualSpacing/>
-      </w:pPr>
-    </w:p>
-    <w:p>
-      <w:pPr>
-        <w:spacing w:line="240" w:lineRule="auto"/>
-        <w:contextualSpacing/>
-      </w:pPr>
-    </w:p>
-    <w:p>
-      <w:pPr>
-        <w:spacing w:line="240" w:lineRule="auto"/>
-        <w:contextualSpacing/>
-      </w:pPr>
-    </w:p>
-    <w:p>
-      <w:pPr>
-        <w:spacing w:line="240" w:lineRule="auto"/>
-        <w:contextualSpacing/>
-      </w:pPr>
-    </w:p>
-    <w:p>
-      <w:pPr>
-        <w:spacing w:line="240" w:lineRule="auto"/>
-        <w:contextualSpacing/>
-      </w:pPr>
-    </w:p>
-    <w:p>
-      <w:pPr>
-        <w:spacing w:line="240" w:lineRule="auto"/>
-        <w:contextualSpacing/>
-      </w:pPr>
-    </w:p>
-    <w:p>
-      <w:pPr>
-        <w:spacing w:line="240" w:lineRule="auto"/>
-        <w:contextualSpacing/>
-      </w:pPr>
-    </w:p>
-    <w:p>
-      <w:pPr>
-        <w:spacing w:line="240" w:lineRule="auto"/>
-        <w:contextualSpacing/>
-      </w:pPr>
-    </w:p>
-    <w:p>
-      <w:pPr>
-        <w:spacing w:line="240" w:lineRule="auto"/>
-        <w:contextualSpacing/>
-      </w:pPr>
-    </w:p>
-    <w:p>
-      <w:pPr>
-        <w:spacing w:line="240" w:lineRule="auto"/>
-        <w:contextualSpacing/>
-      </w:pPr>
-    </w:p>
-    <w:p>
-      <w:pPr>
-        <w:spacing w:line="240" w:lineRule="auto"/>
-        <w:contextualSpacing/>
-      </w:pPr>
-    </w:p>
-    <w:p>
-      <w:pPr>
-        <w:spacing w:line="240" w:lineRule="auto"/>
-        <w:contextualSpacing/>
-      </w:pPr>
-    </w:p>
-    <w:p>
-      <w:pPr>
-        <w:spacing w:line="240" w:lineRule="auto"/>
-        <w:contextualSpacing/>
-      </w:pPr>
-    </w:p>
-    <w:p>
-      <w:pPr>
-        <w:spacing w:line="240" w:lineRule="auto"/>
-        <w:contextualSpacing/>
-      </w:pPr>
-    </w:p>
-    <w:p>
-      <w:pPr>
-        <w:spacing w:line="240" w:lineRule="auto"/>
-        <w:contextualSpacing/>
-      </w:pPr>
-    </w:p>
-    <w:p>
-      <w:pPr>
-        <w:spacing w:line="240" w:lineRule="auto"/>
-        <w:contextualSpacing/>
-      </w:pPr>
-    </w:p>
-    <w:p>
-      <w:pPr>
-        <w:spacing w:line="240" w:lineRule="auto"/>
-        <w:contextualSpacing/>
-      </w:pPr>
-    </w:p>
-    <w:p>
-      <w:pPr>
-        <w:spacing w:line="240" w:lineRule="auto"/>
-        <w:contextualSpacing/>
-      </w:pPr>
-    </w:p>
-    <w:p>
-      <w:pPr>
-        <w:spacing w:line="240" w:lineRule="auto"/>
-        <w:contextualSpacing/>
-      </w:pPr>
-      <w:r>
-        <w:t>Feature: as a moderator, logging in and moderating the website.</w:t>
-      </w:r>
-    </w:p>
-    <w:p>
-      <w:pPr>
-        <w:spacing w:line="240" w:lineRule="auto"/>
-        <w:contextualSpacing/>
-      </w:pPr>
-    </w:p>
-    <w:p>
-      <w:pPr>
-        <w:spacing w:line="240" w:lineRule="auto"/>
-        <w:contextualSpacing/>
-      </w:pPr>
-      <w:r>
-        <w:t xml:space="preserve">Scenario: </w:t>
-      </w:r>
-      <w:r>
-        <w:t>As a moderator I want to login so that I can determine the validity of media and reviews.</w:t>
-      </w:r>
-    </w:p>
-    <w:p>
-      <w:pPr>
-        <w:spacing w:line="240" w:lineRule="auto"/>
-        <w:contextualSpacing/>
-      </w:pPr>
-      <w:r>
-        <w:t>Given the moderator is on the login page.</w:t>
-      </w:r>
-    </w:p>
-    <w:p>
-      <w:pPr>
-        <w:spacing w:line="240" w:lineRule="auto"/>
-        <w:contextualSpacing/>
-      </w:pPr>
-      <w:r>
-        <w:t>When the moderator fills in the email input field.</w:t>
-      </w:r>
-    </w:p>
-    <w:p>
-      <w:pPr>
-        <w:spacing w:line="240" w:lineRule="auto"/>
-        <w:contextualSpacing/>
-      </w:pPr>
-      <w:r>
-        <w:t>When the moderator fills in the password input field.</w:t>
-      </w:r>
-    </w:p>
-    <w:p>
-      <w:pPr>
-        <w:spacing w:line="240" w:lineRule="auto"/>
-        <w:contextualSpacing/>
-      </w:pPr>
-      <w:r>
-        <w:t xml:space="preserve">When the moderator clicks the </w:t>
-      </w:r>
-      <w:r>
-        <w:t>login button.</w:t>
-      </w:r>
-    </w:p>
-    <w:p>
-      <w:pPr>
-        <w:spacing w:line="240" w:lineRule="auto"/>
-        <w:contextualSpacing/>
-      </w:pPr>
-      <w:r>
-        <w:t>Then assert the moderator is redirected to the</w:t>
-      </w:r>
-      <w:r>
-        <w:t xml:space="preserve"> moderator</w:t>
-      </w:r>
-      <w:r>
-        <w:t xml:space="preserve"> page.</w:t>
-      </w:r>
-    </w:p>
-    <w:p>
-      <w:pPr>
-        <w:spacing w:line="240" w:lineRule="auto"/>
-        <w:contextualSpacing/>
-      </w:pPr>
-    </w:p>
-    <w:p>
-      <w:pPr>
-        <w:spacing w:line="240" w:lineRule="auto"/>
-        <w:contextualSpacing/>
-      </w:pPr>
-    </w:p>
-    <w:p>
-      <w:pPr>
-        <w:spacing w:line="240" w:lineRule="auto"/>
-        <w:contextualSpacing/>
-      </w:pPr>
-      <w:r>
-        <w:t>Scenario</w:t>
-      </w:r>
-      <w:r>
-        <w:t xml:space="preserve"> outline</w:t>
-      </w:r>
-      <w:r>
-        <w:t xml:space="preserve">: As a moderator I want to review media insertion requests so that </w:t>
-      </w:r>
-      <w:r>
-        <w:t>I can make sure they are</w:t>
-      </w:r>
-      <w:r>
-        <w:t xml:space="preserve"> legitimate requests.</w:t>
+    </w:p>
+    <w:p>
+      <w:pPr>
+        <w:spacing w:line="240" w:lineRule="auto"/>
+        <w:contextualSpacing/>
+      </w:pPr>
+    </w:p>
+    <w:p>
+      <w:pPr>
+        <w:spacing w:line="240" w:lineRule="auto"/>
+        <w:contextualSpacing/>
+      </w:pPr>
+    </w:p>
+    <w:p>
+      <w:pPr>
+        <w:spacing w:line="240" w:lineRule="auto"/>
+        <w:contextualSpacing/>
+      </w:pPr>
+      <w:r>
+        <w:t>Scenario: As a moderator I want to check my messages so that I can make sure users are not having problems.</w:t>
+      </w:r>
+    </w:p>
+    <w:p>
+      <w:pPr>
+        <w:spacing w:line="240" w:lineRule="auto"/>
+        <w:contextualSpacing/>
+      </w:pPr>
+      <w:r>
+        <w:t>When the moderator clicks the moderator home button.</w:t>
+      </w:r>
+    </w:p>
+    <w:p>
+      <w:pPr>
+        <w:spacing w:line="240" w:lineRule="auto"/>
+        <w:contextualSpacing/>
+      </w:pPr>
+      <w:r>
+        <w:t>Then assert the messages populate.</w:t>
+      </w:r>
+    </w:p>
+    <w:p>
+      <w:pPr>
+        <w:spacing w:line="240" w:lineRule="auto"/>
+        <w:contextualSpacing/>
+      </w:pPr>
+    </w:p>
+    <w:p>
+      <w:pPr>
+        <w:spacing w:line="240" w:lineRule="auto"/>
+        <w:contextualSpacing/>
+      </w:pPr>
+    </w:p>
+    <w:p>
+      <w:pPr>
+        <w:spacing w:line="240" w:lineRule="auto"/>
+        <w:contextualSpacing/>
+      </w:pPr>
+      <w:r>
+        <w:t xml:space="preserve">Scenario: As a moderator I want to view past denied and approved media insertions so that I can view all past decisions. </w:t>
       </w:r>
     </w:p>
     <w:p>
@@ -1282,143 +1476,34 @@
         <w:contextualSpacing/>
       </w:pPr>
       <w:r>
-        <w:t xml:space="preserve">When the moderator fills the </w:t>
-      </w:r>
-      <w:r>
-        <w:t>&lt;</w:t>
-      </w:r>
-      <w:r>
-        <w:t>title</w:t>
-      </w:r>
-      <w:r>
-        <w:t>&gt;</w:t>
-      </w:r>
-      <w:r>
-        <w:t xml:space="preserve"> in the input field.</w:t>
-      </w:r>
-    </w:p>
-    <w:p>
-      <w:pPr>
-        <w:spacing w:line="240" w:lineRule="auto"/>
-        <w:contextualSpacing/>
-      </w:pPr>
-      <w:r>
-        <w:t xml:space="preserve">When the moderator clicks the </w:t>
-      </w:r>
-      <w:r>
-        <w:t>&lt;status&gt;</w:t>
-      </w:r>
-      <w:r>
-        <w:t xml:space="preserve"> button.</w:t>
-      </w:r>
-    </w:p>
-    <w:p>
-      <w:pPr>
-        <w:spacing w:line="240" w:lineRule="auto"/>
-        <w:contextualSpacing/>
-      </w:pPr>
-      <w:r>
-        <w:t xml:space="preserve">Then </w:t>
-      </w:r>
-      <w:r>
-        <w:t xml:space="preserve">assert alert pops up for successful </w:t>
-      </w:r>
-      <w:r>
-        <w:t>change</w:t>
-      </w:r>
-      <w:r>
-        <w:t>.</w:t>
-      </w:r>
-    </w:p>
-    <w:p>
-      <w:pPr>
-        <w:spacing w:line="240" w:lineRule="auto"/>
-        <w:contextualSpacing/>
-      </w:pPr>
-    </w:p>
-    <w:p>
-      <w:pPr>
-        <w:spacing w:line="240" w:lineRule="auto"/>
-        <w:contextualSpacing/>
-      </w:pPr>
-    </w:p>
-    <w:p>
-      <w:pPr>
-        <w:spacing w:line="240" w:lineRule="auto"/>
-        <w:contextualSpacing/>
-      </w:pPr>
-    </w:p>
-    <w:p>
-      <w:pPr>
-        <w:spacing w:line="240" w:lineRule="auto"/>
-        <w:contextualSpacing/>
-      </w:pPr>
-      <w:r>
-        <w:t>Scenario: As a moderator I want to see all users so that I can view all users that have signed up.</w:t>
-      </w:r>
-    </w:p>
-    <w:p>
-      <w:pPr>
-        <w:spacing w:line="240" w:lineRule="auto"/>
-        <w:contextualSpacing/>
-      </w:pPr>
-      <w:r>
-        <w:t xml:space="preserve">When the moderator clicks the </w:t>
-      </w:r>
-      <w:proofErr w:type="gramStart"/>
-      <w:r>
-        <w:t>users</w:t>
-      </w:r>
-      <w:proofErr w:type="gramEnd"/>
-      <w:r>
-        <w:t xml:space="preserve"> button.</w:t>
-      </w:r>
-    </w:p>
-    <w:p>
-      <w:pPr>
-        <w:spacing w:line="240" w:lineRule="auto"/>
-        <w:contextualSpacing/>
-      </w:pPr>
-      <w:r>
-        <w:t xml:space="preserve">Then assert </w:t>
-      </w:r>
-      <w:proofErr w:type="gramStart"/>
-      <w:r>
-        <w:t>users</w:t>
-      </w:r>
-      <w:proofErr w:type="gramEnd"/>
-      <w:r>
-        <w:t xml:space="preserve"> information populates.</w:t>
-      </w:r>
-    </w:p>
-    <w:p>
-      <w:pPr>
-        <w:spacing w:line="240" w:lineRule="auto"/>
-        <w:contextualSpacing/>
-      </w:pPr>
-    </w:p>
-    <w:p>
-      <w:pPr>
-        <w:spacing w:line="240" w:lineRule="auto"/>
-        <w:contextualSpacing/>
-      </w:pPr>
-    </w:p>
-    <w:p>
-      <w:pPr>
-        <w:spacing w:line="240" w:lineRule="auto"/>
-        <w:contextualSpacing/>
-      </w:pPr>
-    </w:p>
-    <w:p>
-      <w:pPr>
-        <w:spacing w:line="240" w:lineRule="auto"/>
-        <w:contextualSpacing/>
-      </w:pPr>
-      <w:r>
-        <w:t xml:space="preserve">Scenario: As a moderator I want to validate reviews made on media </w:t>
-      </w:r>
-      <w:r>
-        <w:t>so that I can make sure the reviews are appropriate.</w:t>
+        <w:t>Then assert past media populates.</w:t>
+      </w:r>
+    </w:p>
+    <w:p>
+      <w:pPr>
+        <w:spacing w:line="240" w:lineRule="auto"/>
+        <w:contextualSpacing/>
+      </w:pPr>
+    </w:p>
+    <w:p>
+      <w:pPr>
+        <w:spacing w:line="240" w:lineRule="auto"/>
+        <w:contextualSpacing/>
+      </w:pPr>
+    </w:p>
+    <w:p>
+      <w:pPr>
+        <w:spacing w:line="240" w:lineRule="auto"/>
+        <w:contextualSpacing/>
+      </w:pPr>
+    </w:p>
+    <w:p>
+      <w:pPr>
+        <w:spacing w:line="240" w:lineRule="auto"/>
+        <w:contextualSpacing/>
+      </w:pPr>
+      <w:r>
+        <w:t>Scenario: As a moderator I want to view past denied and approved reviews so that I can view all past decisions.</w:t>
       </w:r>
     </w:p>
     <w:p>
@@ -1436,178 +1521,6 @@
         <w:contextualSpacing/>
       </w:pPr>
       <w:r>
-        <w:t xml:space="preserve">When the moderator fills the review </w:t>
-      </w:r>
-      <w:r>
-        <w:t>&lt;</w:t>
-      </w:r>
-      <w:r>
-        <w:t>id</w:t>
-      </w:r>
-      <w:r>
-        <w:t>&gt;</w:t>
-      </w:r>
-      <w:r>
-        <w:t xml:space="preserve"> in the input field.</w:t>
-      </w:r>
-    </w:p>
-    <w:p>
-      <w:pPr>
-        <w:spacing w:line="240" w:lineRule="auto"/>
-        <w:contextualSpacing/>
-      </w:pPr>
-      <w:r>
-        <w:t xml:space="preserve">When the moderator clicks the </w:t>
-      </w:r>
-      <w:r>
-        <w:t>&lt;status&gt;</w:t>
-      </w:r>
-      <w:r>
-        <w:t xml:space="preserve"> button. </w:t>
-      </w:r>
-    </w:p>
-    <w:p>
-      <w:pPr>
-        <w:spacing w:line="240" w:lineRule="auto"/>
-        <w:contextualSpacing/>
-      </w:pPr>
-      <w:r>
-        <w:t xml:space="preserve">Then assert alert pops up for successful </w:t>
-      </w:r>
-      <w:r>
-        <w:t>change</w:t>
-      </w:r>
-      <w:r>
-        <w:t>.</w:t>
-      </w:r>
-    </w:p>
-    <w:p>
-      <w:pPr>
-        <w:spacing w:line="240" w:lineRule="auto"/>
-        <w:contextualSpacing/>
-      </w:pPr>
-    </w:p>
-    <w:p>
-      <w:pPr>
-        <w:spacing w:line="240" w:lineRule="auto"/>
-        <w:contextualSpacing/>
-      </w:pPr>
-    </w:p>
-    <w:p>
-      <w:pPr>
-        <w:spacing w:line="240" w:lineRule="auto"/>
-        <w:contextualSpacing/>
-      </w:pPr>
-    </w:p>
-    <w:p>
-      <w:pPr>
-        <w:spacing w:line="240" w:lineRule="auto"/>
-        <w:contextualSpacing/>
-      </w:pPr>
-      <w:r>
-        <w:t>Scenario: As a moderator I want to check my messages so that I can make sure users are not having problems.</w:t>
-      </w:r>
-    </w:p>
-    <w:p>
-      <w:pPr>
-        <w:spacing w:line="240" w:lineRule="auto"/>
-        <w:contextualSpacing/>
-      </w:pPr>
-      <w:r>
-        <w:t>When the moderator clicks the moderator home button.</w:t>
-      </w:r>
-    </w:p>
-    <w:p>
-      <w:pPr>
-        <w:spacing w:line="240" w:lineRule="auto"/>
-        <w:contextualSpacing/>
-      </w:pPr>
-      <w:r>
-        <w:t>Then assert the messages populate.</w:t>
-      </w:r>
-    </w:p>
-    <w:p>
-      <w:pPr>
-        <w:spacing w:line="240" w:lineRule="auto"/>
-        <w:contextualSpacing/>
-      </w:pPr>
-    </w:p>
-    <w:p>
-      <w:pPr>
-        <w:spacing w:line="240" w:lineRule="auto"/>
-        <w:contextualSpacing/>
-      </w:pPr>
-    </w:p>
-    <w:p>
-      <w:pPr>
-        <w:spacing w:line="240" w:lineRule="auto"/>
-        <w:contextualSpacing/>
-      </w:pPr>
-      <w:r>
-        <w:t xml:space="preserve">Scenario: As a moderator I want to view past denied and approved media insertions so that I can view all past decisions. </w:t>
-      </w:r>
-    </w:p>
-    <w:p>
-      <w:pPr>
-        <w:spacing w:line="240" w:lineRule="auto"/>
-        <w:contextualSpacing/>
-      </w:pPr>
-      <w:r>
-        <w:t>When the moderator clicks the pending media button.</w:t>
-      </w:r>
-    </w:p>
-    <w:p>
-      <w:pPr>
-        <w:spacing w:line="240" w:lineRule="auto"/>
-        <w:contextualSpacing/>
-      </w:pPr>
-      <w:r>
-        <w:t>Then assert past media populates.</w:t>
-      </w:r>
-    </w:p>
-    <w:p>
-      <w:pPr>
-        <w:spacing w:line="240" w:lineRule="auto"/>
-        <w:contextualSpacing/>
-      </w:pPr>
-    </w:p>
-    <w:p>
-      <w:pPr>
-        <w:spacing w:line="240" w:lineRule="auto"/>
-        <w:contextualSpacing/>
-      </w:pPr>
-    </w:p>
-    <w:p>
-      <w:pPr>
-        <w:spacing w:line="240" w:lineRule="auto"/>
-        <w:contextualSpacing/>
-      </w:pPr>
-    </w:p>
-    <w:p>
-      <w:pPr>
-        <w:spacing w:line="240" w:lineRule="auto"/>
-        <w:contextualSpacing/>
-      </w:pPr>
-      <w:r>
-        <w:lastRenderedPageBreak/>
-        <w:t>Scenario: As a moderator I want to view past denied and approved reviews so that I can view all past decisions.</w:t>
-      </w:r>
-    </w:p>
-    <w:p>
-      <w:pPr>
-        <w:spacing w:line="240" w:lineRule="auto"/>
-        <w:contextualSpacing/>
-      </w:pPr>
-      <w:r>
-        <w:t>When the moderator clicks the pending reviews button.</w:t>
-      </w:r>
-    </w:p>
-    <w:p>
-      <w:pPr>
-        <w:spacing w:line="240" w:lineRule="auto"/>
-        <w:contextualSpacing/>
-      </w:pPr>
-      <w:r>
         <w:t>Then assert past reviews populate.</w:t>
       </w:r>
     </w:p>
@@ -1666,7 +1579,7 @@
       </w:pPr>
     </w:p>
     <w:sectPr>
-      <w:pgSz w:w="12240" w:h="15840" w:orient="portrait"/>
+      <w:pgSz w:w="12240" w:h="15840"/>
       <w:pgMar w:top="1440" w:right="1440" w:bottom="1440" w:left="1440" w:header="720" w:footer="720" w:gutter="0"/>
       <w:cols w:space="720"/>
       <w:docGrid w:linePitch="360"/>
@@ -1680,7 +1593,7 @@
   <w:docDefaults>
     <w:rPrDefault>
       <w:rPr>
-        <w:rFonts w:asciiTheme="minorHAnsi" w:hAnsiTheme="minorHAnsi" w:eastAsiaTheme="minorEastAsia" w:cstheme="minorBidi"/>
+        <w:rFonts w:asciiTheme="minorHAnsi" w:eastAsiaTheme="minorEastAsia" w:hAnsiTheme="minorHAnsi" w:cstheme="minorBidi"/>
         <w:sz w:val="22"/>
         <w:szCs w:val="22"/>
         <w:lang w:val="en-US" w:eastAsia="ja-JP" w:bidi="ar-SA"/>
@@ -1695,14 +1608,14 @@
   <w:latentStyles w:defLockedState="0" w:defUIPriority="99" w:defSemiHidden="0" w:defUnhideWhenUsed="0" w:defQFormat="0" w:count="376">
     <w:lsdException w:name="Normal" w:uiPriority="0" w:qFormat="1"/>
     <w:lsdException w:name="heading 1" w:uiPriority="9" w:qFormat="1"/>
-    <w:lsdException w:name="heading 2" w:uiPriority="9" w:semiHidden="1" w:unhideWhenUsed="1" w:qFormat="1"/>
-    <w:lsdException w:name="heading 3" w:uiPriority="9" w:semiHidden="1" w:unhideWhenUsed="1" w:qFormat="1"/>
-    <w:lsdException w:name="heading 4" w:uiPriority="9" w:semiHidden="1" w:unhideWhenUsed="1" w:qFormat="1"/>
-    <w:lsdException w:name="heading 5" w:uiPriority="9" w:semiHidden="1" w:unhideWhenUsed="1" w:qFormat="1"/>
-    <w:lsdException w:name="heading 6" w:uiPriority="9" w:semiHidden="1" w:unhideWhenUsed="1" w:qFormat="1"/>
-    <w:lsdException w:name="heading 7" w:uiPriority="9" w:semiHidden="1" w:unhideWhenUsed="1" w:qFormat="1"/>
-    <w:lsdException w:name="heading 8" w:uiPriority="9" w:semiHidden="1" w:unhideWhenUsed="1" w:qFormat="1"/>
-    <w:lsdException w:name="heading 9" w:uiPriority="9" w:semiHidden="1" w:unhideWhenUsed="1" w:qFormat="1"/>
+    <w:lsdException w:name="heading 2" w:semiHidden="1" w:uiPriority="9" w:unhideWhenUsed="1" w:qFormat="1"/>
+    <w:lsdException w:name="heading 3" w:semiHidden="1" w:uiPriority="9" w:unhideWhenUsed="1" w:qFormat="1"/>
+    <w:lsdException w:name="heading 4" w:semiHidden="1" w:uiPriority="9" w:unhideWhenUsed="1" w:qFormat="1"/>
+    <w:lsdException w:name="heading 5" w:semiHidden="1" w:uiPriority="9" w:unhideWhenUsed="1" w:qFormat="1"/>
+    <w:lsdException w:name="heading 6" w:semiHidden="1" w:uiPriority="9" w:unhideWhenUsed="1" w:qFormat="1"/>
+    <w:lsdException w:name="heading 7" w:semiHidden="1" w:uiPriority="9" w:unhideWhenUsed="1" w:qFormat="1"/>
+    <w:lsdException w:name="heading 8" w:semiHidden="1" w:uiPriority="9" w:unhideWhenUsed="1" w:qFormat="1"/>
+    <w:lsdException w:name="heading 9" w:semiHidden="1" w:uiPriority="9" w:unhideWhenUsed="1" w:qFormat="1"/>
     <w:lsdException w:name="index 1" w:semiHidden="1" w:unhideWhenUsed="1"/>
     <w:lsdException w:name="index 2" w:semiHidden="1" w:unhideWhenUsed="1"/>
     <w:lsdException w:name="index 3" w:semiHidden="1" w:unhideWhenUsed="1"/>
@@ -1712,22 +1625,22 @@
     <w:lsdException w:name="index 7" w:semiHidden="1" w:unhideWhenUsed="1"/>
     <w:lsdException w:name="index 8" w:semiHidden="1" w:unhideWhenUsed="1"/>
     <w:lsdException w:name="index 9" w:semiHidden="1" w:unhideWhenUsed="1"/>
-    <w:lsdException w:name="toc 1" w:uiPriority="39" w:semiHidden="1" w:unhideWhenUsed="1"/>
-    <w:lsdException w:name="toc 2" w:uiPriority="39" w:semiHidden="1" w:unhideWhenUsed="1"/>
-    <w:lsdException w:name="toc 3" w:uiPriority="39" w:semiHidden="1" w:unhideWhenUsed="1"/>
-    <w:lsdException w:name="toc 4" w:uiPriority="39" w:semiHidden="1" w:unhideWhenUsed="1"/>
-    <w:lsdException w:name="toc 5" w:uiPriority="39" w:semiHidden="1" w:unhideWhenUsed="1"/>
-    <w:lsdException w:name="toc 6" w:uiPriority="39" w:semiHidden="1" w:unhideWhenUsed="1"/>
-    <w:lsdException w:name="toc 7" w:uiPriority="39" w:semiHidden="1" w:unhideWhenUsed="1"/>
-    <w:lsdException w:name="toc 8" w:uiPriority="39" w:semiHidden="1" w:unhideWhenUsed="1"/>
-    <w:lsdException w:name="toc 9" w:uiPriority="39" w:semiHidden="1" w:unhideWhenUsed="1"/>
+    <w:lsdException w:name="toc 1" w:semiHidden="1" w:uiPriority="39" w:unhideWhenUsed="1"/>
+    <w:lsdException w:name="toc 2" w:semiHidden="1" w:uiPriority="39" w:unhideWhenUsed="1"/>
+    <w:lsdException w:name="toc 3" w:semiHidden="1" w:uiPriority="39" w:unhideWhenUsed="1"/>
+    <w:lsdException w:name="toc 4" w:semiHidden="1" w:uiPriority="39" w:unhideWhenUsed="1"/>
+    <w:lsdException w:name="toc 5" w:semiHidden="1" w:uiPriority="39" w:unhideWhenUsed="1"/>
+    <w:lsdException w:name="toc 6" w:semiHidden="1" w:uiPriority="39" w:unhideWhenUsed="1"/>
+    <w:lsdException w:name="toc 7" w:semiHidden="1" w:uiPriority="39" w:unhideWhenUsed="1"/>
+    <w:lsdException w:name="toc 8" w:semiHidden="1" w:uiPriority="39" w:unhideWhenUsed="1"/>
+    <w:lsdException w:name="toc 9" w:semiHidden="1" w:uiPriority="39" w:unhideWhenUsed="1"/>
     <w:lsdException w:name="Normal Indent" w:semiHidden="1" w:unhideWhenUsed="1"/>
     <w:lsdException w:name="footnote text" w:semiHidden="1" w:unhideWhenUsed="1"/>
     <w:lsdException w:name="annotation text" w:semiHidden="1" w:unhideWhenUsed="1"/>
     <w:lsdException w:name="header" w:semiHidden="1" w:unhideWhenUsed="1"/>
     <w:lsdException w:name="footer" w:semiHidden="1" w:unhideWhenUsed="1"/>
     <w:lsdException w:name="index heading" w:semiHidden="1" w:unhideWhenUsed="1"/>
-    <w:lsdException w:name="caption" w:uiPriority="35" w:semiHidden="1" w:unhideWhenUsed="1" w:qFormat="1"/>
+    <w:lsdException w:name="caption" w:semiHidden="1" w:uiPriority="35" w:unhideWhenUsed="1" w:qFormat="1"/>
     <w:lsdException w:name="table of figures" w:semiHidden="1" w:unhideWhenUsed="1"/>
     <w:lsdException w:name="envelope address" w:semiHidden="1" w:unhideWhenUsed="1"/>
     <w:lsdException w:name="envelope return" w:semiHidden="1" w:unhideWhenUsed="1"/>
@@ -1758,7 +1671,7 @@
     <w:lsdException w:name="Title" w:uiPriority="10" w:qFormat="1"/>
     <w:lsdException w:name="Closing" w:semiHidden="1" w:unhideWhenUsed="1"/>
     <w:lsdException w:name="Signature" w:semiHidden="1" w:unhideWhenUsed="1"/>
-    <w:lsdException w:name="Default Paragraph Font" w:uiPriority="1" w:semiHidden="1" w:unhideWhenUsed="1"/>
+    <w:lsdException w:name="Default Paragraph Font" w:semiHidden="1" w:uiPriority="1" w:unhideWhenUsed="1"/>
     <w:lsdException w:name="Body Text" w:semiHidden="1" w:unhideWhenUsed="1"/>
     <w:lsdException w:name="Body Text Indent" w:semiHidden="1" w:unhideWhenUsed="1"/>
     <w:lsdException w:name="List Continue" w:semiHidden="1" w:unhideWhenUsed="1"/>
@@ -1958,8 +1871,8 @@
     <w:lsdException w:name="Subtle Reference" w:uiPriority="31" w:qFormat="1"/>
     <w:lsdException w:name="Intense Reference" w:uiPriority="32" w:qFormat="1"/>
     <w:lsdException w:name="Book Title" w:uiPriority="33" w:qFormat="1"/>
-    <w:lsdException w:name="Bibliography" w:uiPriority="37" w:semiHidden="1" w:unhideWhenUsed="1"/>
-    <w:lsdException w:name="TOC Heading" w:uiPriority="39" w:semiHidden="1" w:unhideWhenUsed="1" w:qFormat="1"/>
+    <w:lsdException w:name="Bibliography" w:semiHidden="1" w:uiPriority="37" w:unhideWhenUsed="1"/>
+    <w:lsdException w:name="TOC Heading" w:semiHidden="1" w:uiPriority="39" w:unhideWhenUsed="1" w:qFormat="1"/>
     <w:lsdException w:name="Plain Table 1" w:uiPriority="41"/>
     <w:lsdException w:name="Plain Table 2" w:uiPriority="42"/>
     <w:lsdException w:name="Plain Table 3" w:uiPriority="43"/>
@@ -2070,17 +1983,17 @@
     <w:lsdException w:name="Unresolved Mention" w:semiHidden="1" w:unhideWhenUsed="1"/>
     <w:lsdException w:name="Smart Link" w:semiHidden="1" w:unhideWhenUsed="1"/>
   </w:latentStyles>
-  <w:style w:type="paragraph" w:styleId="Normal" w:default="1">
+  <w:style w:type="paragraph" w:default="1" w:styleId="Normal">
     <w:name w:val="Normal"/>
     <w:qFormat/>
   </w:style>
-  <w:style w:type="character" w:styleId="DefaultParagraphFont" w:default="1">
+  <w:style w:type="character" w:default="1" w:styleId="DefaultParagraphFont">
     <w:name w:val="Default Paragraph Font"/>
     <w:uiPriority w:val="1"/>
     <w:semiHidden/>
     <w:unhideWhenUsed/>
   </w:style>
-  <w:style w:type="table" w:styleId="TableNormal" w:default="1">
+  <w:style w:type="table" w:default="1" w:styleId="TableNormal">
     <w:name w:val="Normal Table"/>
     <w:uiPriority w:val="99"/>
     <w:semiHidden/>
@@ -2095,7 +2008,7 @@
       </w:tblCellMar>
     </w:tblPr>
   </w:style>
-  <w:style w:type="numbering" w:styleId="NoList" w:default="1">
+  <w:style w:type="numbering" w:default="1" w:styleId="NoList">
     <w:name w:val="No List"/>
     <w:uiPriority w:val="99"/>
     <w:semiHidden/>

</xml_diff>

<commit_message>
Some more DAO and DAO tests working.
</commit_message>
<xml_diff>
--- a/Acceptance_Criteria(1).docx
+++ b/Acceptance_Criteria(1).docx
@@ -494,7 +494,15 @@
         <w:contextualSpacing/>
       </w:pPr>
       <w:r>
-        <w:t>When the user enters selects type from the drop down options.</w:t>
+        <w:t xml:space="preserve">When the user selects type from the </w:t>
+      </w:r>
+      <w:proofErr w:type="gramStart"/>
+      <w:r>
+        <w:t>drop down</w:t>
+      </w:r>
+      <w:proofErr w:type="gramEnd"/>
+      <w:r>
+        <w:t xml:space="preserve"> options.</w:t>
       </w:r>
     </w:p>
     <w:p>
@@ -557,7 +565,15 @@
         <w:t>user</w:t>
       </w:r>
       <w:r>
-        <w:t xml:space="preserve"> enters synopsis in the textarea field.</w:t>
+        <w:t xml:space="preserve"> enters synopsis in the </w:t>
+      </w:r>
+      <w:proofErr w:type="spellStart"/>
+      <w:r>
+        <w:t>textarea</w:t>
+      </w:r>
+      <w:proofErr w:type="spellEnd"/>
+      <w:r>
+        <w:t xml:space="preserve"> field.</w:t>
       </w:r>
     </w:p>
     <w:p>
@@ -672,7 +688,15 @@
         <w:contextualSpacing/>
       </w:pPr>
       <w:r>
-        <w:t>When the user fills the review textarea.</w:t>
+        <w:t xml:space="preserve">When the user fills the review </w:t>
+      </w:r>
+      <w:proofErr w:type="spellStart"/>
+      <w:r>
+        <w:t>textarea</w:t>
+      </w:r>
+      <w:proofErr w:type="spellEnd"/>
+      <w:r>
+        <w:t>.</w:t>
       </w:r>
     </w:p>
     <w:p>
@@ -804,7 +828,15 @@
         <w:contextualSpacing/>
       </w:pPr>
       <w:r>
-        <w:t>When the user fills in the message textarea.</w:t>
+        <w:t xml:space="preserve">When the user fills in the message </w:t>
+      </w:r>
+      <w:proofErr w:type="spellStart"/>
+      <w:r>
+        <w:t>textarea</w:t>
+      </w:r>
+      <w:proofErr w:type="spellEnd"/>
+      <w:r>
+        <w:t>.</w:t>
       </w:r>
     </w:p>
     <w:p>
@@ -848,18 +880,6 @@
         <w:spacing w:line="240" w:lineRule="auto"/>
         <w:contextualSpacing/>
       </w:pPr>
-    </w:p>
-    <w:p>
-      <w:pPr>
-        <w:spacing w:line="240" w:lineRule="auto"/>
-        <w:contextualSpacing/>
-      </w:pPr>
-    </w:p>
-    <w:p>
-      <w:pPr>
-        <w:spacing w:line="240" w:lineRule="auto"/>
-        <w:contextualSpacing/>
-      </w:pPr>
       <w:r>
         <w:t>Scenario</w:t>
       </w:r>
@@ -897,6 +917,16 @@
       <w:pPr>
         <w:spacing w:line="240" w:lineRule="auto"/>
       </w:pPr>
+    </w:p>
+    <w:p>
+      <w:pPr>
+        <w:spacing w:line="240" w:lineRule="auto"/>
+      </w:pPr>
+    </w:p>
+    <w:p>
+      <w:pPr>
+        <w:spacing w:line="240" w:lineRule="auto"/>
+      </w:pPr>
       <w:r>
         <w:t>Feature System Control</w:t>
       </w:r>
@@ -1028,66 +1058,6 @@
         <w:spacing w:line="240" w:lineRule="auto"/>
         <w:contextualSpacing/>
       </w:pPr>
-    </w:p>
-    <w:p>
-      <w:pPr>
-        <w:spacing w:line="240" w:lineRule="auto"/>
-        <w:contextualSpacing/>
-      </w:pPr>
-    </w:p>
-    <w:p>
-      <w:pPr>
-        <w:spacing w:line="240" w:lineRule="auto"/>
-        <w:contextualSpacing/>
-      </w:pPr>
-    </w:p>
-    <w:p>
-      <w:pPr>
-        <w:spacing w:line="240" w:lineRule="auto"/>
-        <w:contextualSpacing/>
-      </w:pPr>
-    </w:p>
-    <w:p>
-      <w:pPr>
-        <w:spacing w:line="240" w:lineRule="auto"/>
-        <w:contextualSpacing/>
-      </w:pPr>
-    </w:p>
-    <w:p>
-      <w:pPr>
-        <w:spacing w:line="240" w:lineRule="auto"/>
-        <w:contextualSpacing/>
-      </w:pPr>
-    </w:p>
-    <w:p>
-      <w:pPr>
-        <w:spacing w:line="240" w:lineRule="auto"/>
-        <w:contextualSpacing/>
-      </w:pPr>
-    </w:p>
-    <w:p>
-      <w:pPr>
-        <w:spacing w:line="240" w:lineRule="auto"/>
-        <w:contextualSpacing/>
-      </w:pPr>
-    </w:p>
-    <w:p>
-      <w:pPr>
-        <w:spacing w:line="240" w:lineRule="auto"/>
-        <w:contextualSpacing/>
-      </w:pPr>
-    </w:p>
-    <w:p>
-      <w:pPr>
-        <w:spacing w:line="240" w:lineRule="auto"/>
-        <w:contextualSpacing/>
-      </w:pPr>
-    </w:p>
-    <w:p>
-      <w:pPr>
-        <w:spacing w:line="240" w:lineRule="auto"/>
-        <w:contextualSpacing/>
-      </w:pPr>
       <w:r>
         <w:t>Feature: as a moderator, logging in and moderating the website.</w:t>
       </w:r>
@@ -1293,16 +1263,32 @@
         <w:contextualSpacing/>
       </w:pPr>
       <w:r>
-        <w:t>When the moderator clicks the users button.</w:t>
-      </w:r>
-    </w:p>
-    <w:p>
-      <w:pPr>
-        <w:spacing w:line="240" w:lineRule="auto"/>
-        <w:contextualSpacing/>
-      </w:pPr>
-      <w:r>
-        <w:t>Then assert users information populates.</w:t>
+        <w:t xml:space="preserve">When the moderator clicks the </w:t>
+      </w:r>
+      <w:proofErr w:type="gramStart"/>
+      <w:r>
+        <w:t>users</w:t>
+      </w:r>
+      <w:proofErr w:type="gramEnd"/>
+      <w:r>
+        <w:t xml:space="preserve"> button.</w:t>
+      </w:r>
+    </w:p>
+    <w:p>
+      <w:pPr>
+        <w:spacing w:line="240" w:lineRule="auto"/>
+        <w:contextualSpacing/>
+      </w:pPr>
+      <w:r>
+        <w:t xml:space="preserve">Then assert </w:t>
+      </w:r>
+      <w:proofErr w:type="gramStart"/>
+      <w:r>
+        <w:t>users</w:t>
+      </w:r>
+      <w:proofErr w:type="gramEnd"/>
+      <w:r>
+        <w:t xml:space="preserve"> information populates.</w:t>
       </w:r>
     </w:p>
     <w:p>
@@ -1467,6 +1453,7 @@
         <w:contextualSpacing/>
       </w:pPr>
       <w:r>
+        <w:lastRenderedPageBreak/>
         <w:t>When the moderator clicks the pending media button.</w:t>
       </w:r>
     </w:p>

</xml_diff>

<commit_message>
Mostly done with handlers and routes.
</commit_message>
<xml_diff>
--- a/Acceptance_Criteria(1).docx
+++ b/Acceptance_Criteria(1).docx
@@ -494,15 +494,7 @@
         <w:contextualSpacing/>
       </w:pPr>
       <w:r>
-        <w:t xml:space="preserve">When the user selects type from the </w:t>
-      </w:r>
-      <w:proofErr w:type="gramStart"/>
-      <w:r>
-        <w:t>drop down</w:t>
-      </w:r>
-      <w:proofErr w:type="gramEnd"/>
-      <w:r>
-        <w:t xml:space="preserve"> options.</w:t>
+        <w:t>When the user selects type from the drop down options.</w:t>
       </w:r>
     </w:p>
     <w:p>
@@ -565,15 +557,7 @@
         <w:t>user</w:t>
       </w:r>
       <w:r>
-        <w:t xml:space="preserve"> enters synopsis in the </w:t>
-      </w:r>
-      <w:proofErr w:type="spellStart"/>
-      <w:r>
-        <w:t>textarea</w:t>
-      </w:r>
-      <w:proofErr w:type="spellEnd"/>
-      <w:r>
-        <w:t xml:space="preserve"> field.</w:t>
+        <w:t xml:space="preserve"> enters synopsis in the textarea field.</w:t>
       </w:r>
     </w:p>
     <w:p>
@@ -688,13 +672,62 @@
         <w:contextualSpacing/>
       </w:pPr>
       <w:r>
-        <w:t xml:space="preserve">When the user fills the review </w:t>
-      </w:r>
-      <w:proofErr w:type="spellStart"/>
-      <w:r>
-        <w:t>textarea</w:t>
-      </w:r>
-      <w:proofErr w:type="spellEnd"/>
+        <w:t>When the user fills the review textarea.</w:t>
+      </w:r>
+    </w:p>
+    <w:p>
+      <w:pPr>
+        <w:spacing w:line="240" w:lineRule="auto"/>
+        <w:contextualSpacing/>
+      </w:pPr>
+      <w:r>
+        <w:t>When the user clicks on the submit button.</w:t>
+      </w:r>
+    </w:p>
+    <w:p>
+      <w:pPr>
+        <w:spacing w:line="240" w:lineRule="auto"/>
+        <w:contextualSpacing/>
+      </w:pPr>
+      <w:r>
+        <w:t>Then assert review is populated.</w:t>
+      </w:r>
+    </w:p>
+    <w:p>
+      <w:pPr>
+        <w:spacing w:line="240" w:lineRule="auto"/>
+        <w:contextualSpacing/>
+      </w:pPr>
+    </w:p>
+    <w:p>
+      <w:pPr>
+        <w:spacing w:line="240" w:lineRule="auto"/>
+        <w:contextualSpacing/>
+      </w:pPr>
+    </w:p>
+    <w:p>
+      <w:pPr>
+        <w:spacing w:line="240" w:lineRule="auto"/>
+        <w:contextualSpacing/>
+      </w:pPr>
+      <w:r>
+        <w:t>Scenario</w:t>
+      </w:r>
+      <w:r>
+        <w:t xml:space="preserve"> outline</w:t>
+      </w:r>
+      <w:r>
+        <w:t>: As a user I want to look at reviews of a piece of media so that I can see other people’s opinions.</w:t>
+      </w:r>
+    </w:p>
+    <w:p>
+      <w:pPr>
+        <w:spacing w:line="240" w:lineRule="auto"/>
+        <w:contextualSpacing/>
+      </w:pPr>
+      <w:r>
+        <w:t>When the user clicks on the &lt;media&gt; button</w:t>
+      </w:r>
       <w:r>
         <w:t>.</w:t>
       </w:r>
@@ -705,17 +738,98 @@
         <w:contextualSpacing/>
       </w:pPr>
       <w:r>
-        <w:t>When the user clicks on the submit button.</w:t>
-      </w:r>
-    </w:p>
-    <w:p>
-      <w:pPr>
-        <w:spacing w:line="240" w:lineRule="auto"/>
-        <w:contextualSpacing/>
-      </w:pPr>
-      <w:r>
-        <w:t>Then assert review is populated.</w:t>
-      </w:r>
+        <w:t>When the user clicks on a &lt;title&gt; link.</w:t>
+      </w:r>
+    </w:p>
+    <w:p>
+      <w:pPr>
+        <w:spacing w:line="240" w:lineRule="auto"/>
+        <w:contextualSpacing/>
+      </w:pPr>
+      <w:r>
+        <w:t>Then assert reviews are populated.</w:t>
+      </w:r>
+    </w:p>
+    <w:p>
+      <w:pPr>
+        <w:spacing w:line="240" w:lineRule="auto"/>
+        <w:contextualSpacing/>
+      </w:pPr>
+    </w:p>
+    <w:p>
+      <w:pPr>
+        <w:spacing w:line="240" w:lineRule="auto"/>
+        <w:contextualSpacing/>
+      </w:pPr>
+    </w:p>
+    <w:p>
+      <w:pPr>
+        <w:spacing w:line="240" w:lineRule="auto"/>
+        <w:contextualSpacing/>
+      </w:pPr>
+      <w:r>
+        <w:t>Scenario: As a user I want to contact the moderators so that I can get help with an issue.</w:t>
+      </w:r>
+    </w:p>
+    <w:p>
+      <w:pPr>
+        <w:spacing w:line="240" w:lineRule="auto"/>
+        <w:contextualSpacing/>
+      </w:pPr>
+      <w:r>
+        <w:t>Given the user is on the contact us page.</w:t>
+      </w:r>
+    </w:p>
+    <w:p>
+      <w:pPr>
+        <w:spacing w:line="240" w:lineRule="auto"/>
+        <w:contextualSpacing/>
+      </w:pPr>
+      <w:r>
+        <w:t>When the user fills in the email input.</w:t>
+      </w:r>
+    </w:p>
+    <w:p>
+      <w:pPr>
+        <w:spacing w:line="240" w:lineRule="auto"/>
+        <w:contextualSpacing/>
+      </w:pPr>
+      <w:r>
+        <w:t>When the user fills in the name input.</w:t>
+      </w:r>
+    </w:p>
+    <w:p>
+      <w:pPr>
+        <w:spacing w:line="240" w:lineRule="auto"/>
+        <w:contextualSpacing/>
+      </w:pPr>
+      <w:r>
+        <w:t>When the user fills in the message textarea.</w:t>
+      </w:r>
+    </w:p>
+    <w:p>
+      <w:pPr>
+        <w:spacing w:line="240" w:lineRule="auto"/>
+        <w:contextualSpacing/>
+      </w:pPr>
+      <w:r>
+        <w:t>When the user clicks the submit button.</w:t>
+      </w:r>
+    </w:p>
+    <w:p>
+      <w:pPr>
+        <w:spacing w:line="240" w:lineRule="auto"/>
+        <w:contextualSpacing/>
+      </w:pPr>
+      <w:r>
+        <w:t>Then assert alert comes up for message sent.</w:t>
+      </w:r>
+    </w:p>
+    <w:p>
+      <w:pPr>
+        <w:spacing w:line="240" w:lineRule="auto"/>
+        <w:contextualSpacing/>
+      </w:pPr>
     </w:p>
     <w:p>
       <w:pPr>
@@ -738,19 +852,347 @@
         <w:t>Scenario</w:t>
       </w:r>
       <w:r>
+        <w:t>:</w:t>
+      </w:r>
+      <w:r>
+        <w:t xml:space="preserve"> As a user I want to log out so that my info remains safe.</w:t>
+      </w:r>
+    </w:p>
+    <w:p>
+      <w:pPr>
+        <w:spacing w:line="240" w:lineRule="auto"/>
+        <w:contextualSpacing/>
+      </w:pPr>
+      <w:r>
+        <w:t>When the user clicks on the logout button.</w:t>
+      </w:r>
+    </w:p>
+    <w:p>
+      <w:pPr>
+        <w:spacing w:line="240" w:lineRule="auto"/>
+        <w:contextualSpacing/>
+      </w:pPr>
+      <w:r>
+        <w:t>Then assert the user is redirected to login page.</w:t>
+      </w:r>
+    </w:p>
+    <w:p>
+      <w:pPr>
+        <w:spacing w:line="240" w:lineRule="auto"/>
+      </w:pPr>
+    </w:p>
+    <w:p>
+      <w:pPr>
+        <w:spacing w:line="240" w:lineRule="auto"/>
+      </w:pPr>
+    </w:p>
+    <w:p>
+      <w:pPr>
+        <w:spacing w:line="240" w:lineRule="auto"/>
+      </w:pPr>
+    </w:p>
+    <w:p>
+      <w:pPr>
+        <w:spacing w:line="240" w:lineRule="auto"/>
+      </w:pPr>
+      <w:r>
+        <w:t>Feature System Control</w:t>
+      </w:r>
+    </w:p>
+    <w:p>
+      <w:pPr>
+        <w:spacing w:line="240" w:lineRule="auto"/>
+      </w:pPr>
+    </w:p>
+    <w:p>
+      <w:pPr>
+        <w:spacing w:line="240" w:lineRule="auto"/>
+      </w:pPr>
+      <w:r>
+        <w:t>Scenario</w:t>
+      </w:r>
+      <w:r>
+        <w:t xml:space="preserve">: As the system I should </w:t>
+      </w:r>
+      <w:r>
+        <w:t>be able to validate requests</w:t>
+      </w:r>
+    </w:p>
+    <w:p>
+      <w:pPr>
+        <w:spacing w:line="240" w:lineRule="auto"/>
+      </w:pPr>
+      <w:r>
+        <w:t xml:space="preserve">Given </w:t>
+      </w:r>
+      <w:r>
+        <w:t>users are on the log in screen</w:t>
+      </w:r>
+    </w:p>
+    <w:p>
+      <w:pPr>
+        <w:spacing w:line="240" w:lineRule="auto"/>
+      </w:pPr>
+      <w:r>
+        <w:t>When user enters incorrect email</w:t>
+      </w:r>
+    </w:p>
+    <w:p>
+      <w:pPr>
+        <w:spacing w:line="240" w:lineRule="auto"/>
+      </w:pPr>
+      <w:r>
+        <w:t>When user enters incorrect password</w:t>
+      </w:r>
+    </w:p>
+    <w:p>
+      <w:pPr>
+        <w:spacing w:line="240" w:lineRule="auto"/>
+      </w:pPr>
+      <w:r>
+        <w:t>When user clicks the submit button</w:t>
+      </w:r>
+    </w:p>
+    <w:p>
+      <w:pPr>
+        <w:spacing w:line="240" w:lineRule="auto"/>
+      </w:pPr>
+      <w:r>
+        <w:t>Then user gets an alert</w:t>
+      </w:r>
+    </w:p>
+    <w:p>
+      <w:pPr>
+        <w:spacing w:line="240" w:lineRule="auto"/>
+        <w:contextualSpacing/>
+      </w:pPr>
+    </w:p>
+    <w:p>
+      <w:pPr>
+        <w:spacing w:line="240" w:lineRule="auto"/>
+        <w:contextualSpacing/>
+      </w:pPr>
+    </w:p>
+    <w:p>
+      <w:pPr>
+        <w:spacing w:line="240" w:lineRule="auto"/>
+        <w:contextualSpacing/>
+      </w:pPr>
+    </w:p>
+    <w:p>
+      <w:pPr>
+        <w:spacing w:line="240" w:lineRule="auto"/>
+        <w:contextualSpacing/>
+      </w:pPr>
+    </w:p>
+    <w:p>
+      <w:pPr>
+        <w:spacing w:line="240" w:lineRule="auto"/>
+        <w:contextualSpacing/>
+      </w:pPr>
+    </w:p>
+    <w:p>
+      <w:pPr>
+        <w:spacing w:line="240" w:lineRule="auto"/>
+        <w:contextualSpacing/>
+      </w:pPr>
+    </w:p>
+    <w:p>
+      <w:pPr>
+        <w:spacing w:line="240" w:lineRule="auto"/>
+        <w:contextualSpacing/>
+      </w:pPr>
+    </w:p>
+    <w:p>
+      <w:pPr>
+        <w:spacing w:line="240" w:lineRule="auto"/>
+        <w:contextualSpacing/>
+      </w:pPr>
+    </w:p>
+    <w:p>
+      <w:pPr>
+        <w:spacing w:line="240" w:lineRule="auto"/>
+        <w:contextualSpacing/>
+      </w:pPr>
+    </w:p>
+    <w:p>
+      <w:pPr>
+        <w:spacing w:line="240" w:lineRule="auto"/>
+        <w:contextualSpacing/>
+      </w:pPr>
+    </w:p>
+    <w:p>
+      <w:pPr>
+        <w:spacing w:line="240" w:lineRule="auto"/>
+        <w:contextualSpacing/>
+      </w:pPr>
+      <w:r>
+        <w:t>Feature: as a moderator, logging in and moderating the website.</w:t>
+      </w:r>
+    </w:p>
+    <w:p>
+      <w:pPr>
+        <w:spacing w:line="240" w:lineRule="auto"/>
+        <w:contextualSpacing/>
+      </w:pPr>
+    </w:p>
+    <w:p>
+      <w:pPr>
+        <w:spacing w:line="240" w:lineRule="auto"/>
+        <w:contextualSpacing/>
+      </w:pPr>
+      <w:r>
+        <w:t xml:space="preserve">Scenario: </w:t>
+      </w:r>
+      <w:r>
+        <w:t>As a moderator I want to login so that I can determine the validity of media and reviews.</w:t>
+      </w:r>
+    </w:p>
+    <w:p>
+      <w:pPr>
+        <w:spacing w:line="240" w:lineRule="auto"/>
+        <w:contextualSpacing/>
+      </w:pPr>
+      <w:r>
+        <w:t>Given the moderator is on the login page.</w:t>
+      </w:r>
+    </w:p>
+    <w:p>
+      <w:pPr>
+        <w:spacing w:line="240" w:lineRule="auto"/>
+        <w:contextualSpacing/>
+      </w:pPr>
+      <w:r>
+        <w:t>When the moderator fills in the email input field.</w:t>
+      </w:r>
+    </w:p>
+    <w:p>
+      <w:pPr>
+        <w:spacing w:line="240" w:lineRule="auto"/>
+        <w:contextualSpacing/>
+      </w:pPr>
+      <w:r>
+        <w:t>When the moderator fills in the password input field.</w:t>
+      </w:r>
+    </w:p>
+    <w:p>
+      <w:pPr>
+        <w:spacing w:line="240" w:lineRule="auto"/>
+        <w:contextualSpacing/>
+      </w:pPr>
+      <w:r>
+        <w:t xml:space="preserve">When the moderator clicks the </w:t>
+      </w:r>
+      <w:r>
+        <w:t>login button.</w:t>
+      </w:r>
+    </w:p>
+    <w:p>
+      <w:pPr>
+        <w:spacing w:line="240" w:lineRule="auto"/>
+        <w:contextualSpacing/>
+      </w:pPr>
+      <w:r>
+        <w:t>Then assert the moderator is redirected to the</w:t>
+      </w:r>
+      <w:r>
+        <w:t xml:space="preserve"> moderator</w:t>
+      </w:r>
+      <w:r>
+        <w:t xml:space="preserve"> page.</w:t>
+      </w:r>
+    </w:p>
+    <w:p>
+      <w:pPr>
+        <w:spacing w:line="240" w:lineRule="auto"/>
+        <w:contextualSpacing/>
+      </w:pPr>
+    </w:p>
+    <w:p>
+      <w:pPr>
+        <w:spacing w:line="240" w:lineRule="auto"/>
+        <w:contextualSpacing/>
+      </w:pPr>
+    </w:p>
+    <w:p>
+      <w:pPr>
+        <w:spacing w:line="240" w:lineRule="auto"/>
+        <w:contextualSpacing/>
+      </w:pPr>
+      <w:r>
+        <w:t>Scenario</w:t>
+      </w:r>
+      <w:r>
         <w:t xml:space="preserve"> outline</w:t>
       </w:r>
       <w:r>
-        <w:t>: As a user I want to look at reviews of a piece of media so that I can see other people’s opinions.</w:t>
-      </w:r>
-    </w:p>
-    <w:p>
-      <w:pPr>
-        <w:spacing w:line="240" w:lineRule="auto"/>
-        <w:contextualSpacing/>
-      </w:pPr>
-      <w:r>
-        <w:t>When the user clicks on the &lt;media&gt; button</w:t>
+        <w:t xml:space="preserve">: As a moderator I want to review media insertion requests so that </w:t>
+      </w:r>
+      <w:r>
+        <w:t>I can make sure they are</w:t>
+      </w:r>
+      <w:r>
+        <w:t xml:space="preserve"> legitimate requests.</w:t>
+      </w:r>
+    </w:p>
+    <w:p>
+      <w:pPr>
+        <w:spacing w:line="240" w:lineRule="auto"/>
+        <w:contextualSpacing/>
+      </w:pPr>
+      <w:r>
+        <w:t>When the moderator clicks the pending media button.</w:t>
+      </w:r>
+    </w:p>
+    <w:p>
+      <w:pPr>
+        <w:spacing w:line="240" w:lineRule="auto"/>
+        <w:contextualSpacing/>
+      </w:pPr>
+      <w:r>
+        <w:t xml:space="preserve">When the moderator fills the </w:t>
+      </w:r>
+      <w:r>
+        <w:t>&lt;</w:t>
+      </w:r>
+      <w:r>
+        <w:t>title</w:t>
+      </w:r>
+      <w:r>
+        <w:t>&gt;</w:t>
+      </w:r>
+      <w:r>
+        <w:t xml:space="preserve"> in the input field.</w:t>
+      </w:r>
+    </w:p>
+    <w:p>
+      <w:pPr>
+        <w:spacing w:line="240" w:lineRule="auto"/>
+        <w:contextualSpacing/>
+      </w:pPr>
+      <w:r>
+        <w:t xml:space="preserve">When the moderator clicks the </w:t>
+      </w:r>
+      <w:r>
+        <w:t>&lt;status&gt;</w:t>
+      </w:r>
+      <w:r>
+        <w:t xml:space="preserve"> button.</w:t>
+      </w:r>
+    </w:p>
+    <w:p>
+      <w:pPr>
+        <w:spacing w:line="240" w:lineRule="auto"/>
+        <w:contextualSpacing/>
+      </w:pPr>
+      <w:r>
+        <w:t xml:space="preserve">Then </w:t>
+      </w:r>
+      <w:r>
+        <w:t xml:space="preserve">assert alert pops up for successful </w:t>
+      </w:r>
+      <w:r>
+        <w:t>change</w:t>
       </w:r>
       <w:r>
         <w:t>.</w:t>
@@ -761,80 +1203,132 @@
         <w:spacing w:line="240" w:lineRule="auto"/>
         <w:contextualSpacing/>
       </w:pPr>
-      <w:r>
-        <w:t>When the user clicks on a &lt;title&gt; link.</w:t>
-      </w:r>
-    </w:p>
-    <w:p>
-      <w:pPr>
-        <w:spacing w:line="240" w:lineRule="auto"/>
-        <w:contextualSpacing/>
-      </w:pPr>
-      <w:r>
-        <w:t>Then assert reviews are populated.</w:t>
-      </w:r>
-    </w:p>
-    <w:p>
-      <w:pPr>
-        <w:spacing w:line="240" w:lineRule="auto"/>
-        <w:contextualSpacing/>
-      </w:pPr>
-    </w:p>
-    <w:p>
-      <w:pPr>
-        <w:spacing w:line="240" w:lineRule="auto"/>
-        <w:contextualSpacing/>
-      </w:pPr>
-    </w:p>
-    <w:p>
-      <w:pPr>
-        <w:spacing w:line="240" w:lineRule="auto"/>
-        <w:contextualSpacing/>
-      </w:pPr>
-      <w:r>
-        <w:t>Scenario: As a user I want to contact the moderators so that I can get help with an issue.</w:t>
-      </w:r>
-    </w:p>
-    <w:p>
-      <w:pPr>
-        <w:spacing w:line="240" w:lineRule="auto"/>
-        <w:contextualSpacing/>
-      </w:pPr>
-      <w:r>
-        <w:t>Given the user is on the contact us page.</w:t>
-      </w:r>
-    </w:p>
-    <w:p>
-      <w:pPr>
-        <w:spacing w:line="240" w:lineRule="auto"/>
-        <w:contextualSpacing/>
-      </w:pPr>
-      <w:r>
-        <w:t>When the user fills in the email input.</w:t>
-      </w:r>
-    </w:p>
-    <w:p>
-      <w:pPr>
-        <w:spacing w:line="240" w:lineRule="auto"/>
-        <w:contextualSpacing/>
-      </w:pPr>
-      <w:r>
-        <w:t>When the user fills in the name input.</w:t>
-      </w:r>
-    </w:p>
-    <w:p>
-      <w:pPr>
-        <w:spacing w:line="240" w:lineRule="auto"/>
-        <w:contextualSpacing/>
-      </w:pPr>
-      <w:r>
-        <w:t xml:space="preserve">When the user fills in the message </w:t>
-      </w:r>
-      <w:proofErr w:type="spellStart"/>
-      <w:r>
-        <w:t>textarea</w:t>
-      </w:r>
-      <w:proofErr w:type="spellEnd"/>
+    </w:p>
+    <w:p>
+      <w:pPr>
+        <w:spacing w:line="240" w:lineRule="auto"/>
+        <w:contextualSpacing/>
+      </w:pPr>
+    </w:p>
+    <w:p>
+      <w:pPr>
+        <w:spacing w:line="240" w:lineRule="auto"/>
+        <w:contextualSpacing/>
+      </w:pPr>
+    </w:p>
+    <w:p>
+      <w:pPr>
+        <w:spacing w:line="240" w:lineRule="auto"/>
+        <w:contextualSpacing/>
+      </w:pPr>
+      <w:r>
+        <w:t>Scenario: As a moderator I want to see all users so that I can view all users that have signed up.</w:t>
+      </w:r>
+    </w:p>
+    <w:p>
+      <w:pPr>
+        <w:spacing w:line="240" w:lineRule="auto"/>
+        <w:contextualSpacing/>
+      </w:pPr>
+      <w:r>
+        <w:t>When the moderator clicks the users button.</w:t>
+      </w:r>
+    </w:p>
+    <w:p>
+      <w:pPr>
+        <w:spacing w:line="240" w:lineRule="auto"/>
+        <w:contextualSpacing/>
+      </w:pPr>
+      <w:r>
+        <w:t>Then assert users information populates.</w:t>
+      </w:r>
+    </w:p>
+    <w:p>
+      <w:pPr>
+        <w:spacing w:line="240" w:lineRule="auto"/>
+        <w:contextualSpacing/>
+      </w:pPr>
+    </w:p>
+    <w:p>
+      <w:pPr>
+        <w:spacing w:line="240" w:lineRule="auto"/>
+        <w:contextualSpacing/>
+      </w:pPr>
+    </w:p>
+    <w:p>
+      <w:pPr>
+        <w:spacing w:line="240" w:lineRule="auto"/>
+        <w:contextualSpacing/>
+      </w:pPr>
+    </w:p>
+    <w:p>
+      <w:pPr>
+        <w:spacing w:line="240" w:lineRule="auto"/>
+        <w:contextualSpacing/>
+      </w:pPr>
+      <w:r>
+        <w:t xml:space="preserve">Scenario: As a moderator I want to validate reviews made on media </w:t>
+      </w:r>
+      <w:r>
+        <w:t>so that I can make sure the reviews are appropriate.</w:t>
+      </w:r>
+    </w:p>
+    <w:p>
+      <w:pPr>
+        <w:spacing w:line="240" w:lineRule="auto"/>
+        <w:contextualSpacing/>
+      </w:pPr>
+      <w:r>
+        <w:t>When the moderator clicks the pending reviews button.</w:t>
+      </w:r>
+    </w:p>
+    <w:p>
+      <w:pPr>
+        <w:spacing w:line="240" w:lineRule="auto"/>
+        <w:contextualSpacing/>
+      </w:pPr>
+      <w:r>
+        <w:t xml:space="preserve">When the moderator fills the review </w:t>
+      </w:r>
+      <w:r>
+        <w:t>&lt;</w:t>
+      </w:r>
+      <w:r>
+        <w:t>id</w:t>
+      </w:r>
+      <w:r>
+        <w:t>&gt;</w:t>
+      </w:r>
+      <w:r>
+        <w:t xml:space="preserve"> in the input field.</w:t>
+      </w:r>
+    </w:p>
+    <w:p>
+      <w:pPr>
+        <w:spacing w:line="240" w:lineRule="auto"/>
+        <w:contextualSpacing/>
+      </w:pPr>
+      <w:r>
+        <w:t xml:space="preserve">When the moderator clicks the </w:t>
+      </w:r>
+      <w:r>
+        <w:t>&lt;status&gt;</w:t>
+      </w:r>
+      <w:r>
+        <w:t xml:space="preserve"> button. </w:t>
+      </w:r>
+    </w:p>
+    <w:p>
+      <w:pPr>
+        <w:spacing w:line="240" w:lineRule="auto"/>
+        <w:contextualSpacing/>
+      </w:pPr>
+      <w:r>
+        <w:t xml:space="preserve">Then assert alert pops up for successful </w:t>
+      </w:r>
+      <w:r>
+        <w:t>change</w:t>
+      </w:r>
       <w:r>
         <w:t>.</w:t>
       </w:r>
@@ -844,548 +1338,6 @@
         <w:spacing w:line="240" w:lineRule="auto"/>
         <w:contextualSpacing/>
       </w:pPr>
-      <w:r>
-        <w:t>When the user clicks the submit button.</w:t>
-      </w:r>
-    </w:p>
-    <w:p>
-      <w:pPr>
-        <w:spacing w:line="240" w:lineRule="auto"/>
-        <w:contextualSpacing/>
-      </w:pPr>
-      <w:r>
-        <w:t>Then assert alert comes up for message sent.</w:t>
-      </w:r>
-    </w:p>
-    <w:p>
-      <w:pPr>
-        <w:spacing w:line="240" w:lineRule="auto"/>
-        <w:contextualSpacing/>
-      </w:pPr>
-    </w:p>
-    <w:p>
-      <w:pPr>
-        <w:spacing w:line="240" w:lineRule="auto"/>
-        <w:contextualSpacing/>
-      </w:pPr>
-    </w:p>
-    <w:p>
-      <w:pPr>
-        <w:spacing w:line="240" w:lineRule="auto"/>
-        <w:contextualSpacing/>
-      </w:pPr>
-    </w:p>
-    <w:p>
-      <w:pPr>
-        <w:spacing w:line="240" w:lineRule="auto"/>
-        <w:contextualSpacing/>
-      </w:pPr>
-      <w:r>
-        <w:t>Scenario</w:t>
-      </w:r>
-      <w:r>
-        <w:t>:</w:t>
-      </w:r>
-      <w:r>
-        <w:t xml:space="preserve"> As a user I want to log out so that my info remains safe.</w:t>
-      </w:r>
-    </w:p>
-    <w:p>
-      <w:pPr>
-        <w:spacing w:line="240" w:lineRule="auto"/>
-        <w:contextualSpacing/>
-      </w:pPr>
-      <w:r>
-        <w:t>When the user clicks on the logout button.</w:t>
-      </w:r>
-    </w:p>
-    <w:p>
-      <w:pPr>
-        <w:spacing w:line="240" w:lineRule="auto"/>
-        <w:contextualSpacing/>
-      </w:pPr>
-      <w:r>
-        <w:t>Then assert the user is redirected to login page.</w:t>
-      </w:r>
-    </w:p>
-    <w:p>
-      <w:pPr>
-        <w:spacing w:line="240" w:lineRule="auto"/>
-      </w:pPr>
-    </w:p>
-    <w:p>
-      <w:pPr>
-        <w:spacing w:line="240" w:lineRule="auto"/>
-      </w:pPr>
-    </w:p>
-    <w:p>
-      <w:pPr>
-        <w:spacing w:line="240" w:lineRule="auto"/>
-      </w:pPr>
-    </w:p>
-    <w:p>
-      <w:pPr>
-        <w:spacing w:line="240" w:lineRule="auto"/>
-      </w:pPr>
-      <w:r>
-        <w:t>Feature System Control</w:t>
-      </w:r>
-    </w:p>
-    <w:p>
-      <w:pPr>
-        <w:spacing w:line="240" w:lineRule="auto"/>
-      </w:pPr>
-    </w:p>
-    <w:p>
-      <w:pPr>
-        <w:spacing w:line="240" w:lineRule="auto"/>
-      </w:pPr>
-      <w:r>
-        <w:t>Scenario</w:t>
-      </w:r>
-      <w:r>
-        <w:t xml:space="preserve">: As the system I should </w:t>
-      </w:r>
-      <w:r>
-        <w:t>be able to validate requests</w:t>
-      </w:r>
-    </w:p>
-    <w:p>
-      <w:pPr>
-        <w:spacing w:line="240" w:lineRule="auto"/>
-      </w:pPr>
-      <w:r>
-        <w:t xml:space="preserve">Given </w:t>
-      </w:r>
-      <w:r>
-        <w:t>users are on the log in screen</w:t>
-      </w:r>
-    </w:p>
-    <w:p>
-      <w:pPr>
-        <w:spacing w:line="240" w:lineRule="auto"/>
-      </w:pPr>
-      <w:r>
-        <w:t>When user enters incorrect email</w:t>
-      </w:r>
-    </w:p>
-    <w:p>
-      <w:pPr>
-        <w:spacing w:line="240" w:lineRule="auto"/>
-      </w:pPr>
-      <w:r>
-        <w:t>When user enters incorrect password</w:t>
-      </w:r>
-    </w:p>
-    <w:p>
-      <w:pPr>
-        <w:spacing w:line="240" w:lineRule="auto"/>
-      </w:pPr>
-      <w:r>
-        <w:t>When user clicks the submit button</w:t>
-      </w:r>
-    </w:p>
-    <w:p>
-      <w:pPr>
-        <w:spacing w:line="240" w:lineRule="auto"/>
-      </w:pPr>
-      <w:r>
-        <w:t>Then user gets an alert</w:t>
-      </w:r>
-    </w:p>
-    <w:p>
-      <w:pPr>
-        <w:spacing w:line="240" w:lineRule="auto"/>
-        <w:contextualSpacing/>
-      </w:pPr>
-    </w:p>
-    <w:p>
-      <w:pPr>
-        <w:spacing w:line="240" w:lineRule="auto"/>
-        <w:contextualSpacing/>
-      </w:pPr>
-    </w:p>
-    <w:p>
-      <w:pPr>
-        <w:spacing w:line="240" w:lineRule="auto"/>
-        <w:contextualSpacing/>
-      </w:pPr>
-    </w:p>
-    <w:p>
-      <w:pPr>
-        <w:spacing w:line="240" w:lineRule="auto"/>
-        <w:contextualSpacing/>
-      </w:pPr>
-    </w:p>
-    <w:p>
-      <w:pPr>
-        <w:spacing w:line="240" w:lineRule="auto"/>
-        <w:contextualSpacing/>
-      </w:pPr>
-    </w:p>
-    <w:p>
-      <w:pPr>
-        <w:spacing w:line="240" w:lineRule="auto"/>
-        <w:contextualSpacing/>
-      </w:pPr>
-    </w:p>
-    <w:p>
-      <w:pPr>
-        <w:spacing w:line="240" w:lineRule="auto"/>
-        <w:contextualSpacing/>
-      </w:pPr>
-    </w:p>
-    <w:p>
-      <w:pPr>
-        <w:spacing w:line="240" w:lineRule="auto"/>
-        <w:contextualSpacing/>
-      </w:pPr>
-    </w:p>
-    <w:p>
-      <w:pPr>
-        <w:spacing w:line="240" w:lineRule="auto"/>
-        <w:contextualSpacing/>
-      </w:pPr>
-    </w:p>
-    <w:p>
-      <w:pPr>
-        <w:spacing w:line="240" w:lineRule="auto"/>
-        <w:contextualSpacing/>
-      </w:pPr>
-    </w:p>
-    <w:p>
-      <w:pPr>
-        <w:spacing w:line="240" w:lineRule="auto"/>
-        <w:contextualSpacing/>
-      </w:pPr>
-      <w:r>
-        <w:t>Feature: as a moderator, logging in and moderating the website.</w:t>
-      </w:r>
-    </w:p>
-    <w:p>
-      <w:pPr>
-        <w:spacing w:line="240" w:lineRule="auto"/>
-        <w:contextualSpacing/>
-      </w:pPr>
-    </w:p>
-    <w:p>
-      <w:pPr>
-        <w:spacing w:line="240" w:lineRule="auto"/>
-        <w:contextualSpacing/>
-      </w:pPr>
-      <w:r>
-        <w:t xml:space="preserve">Scenario: </w:t>
-      </w:r>
-      <w:r>
-        <w:t>As a moderator I want to login so that I can determine the validity of media and reviews.</w:t>
-      </w:r>
-    </w:p>
-    <w:p>
-      <w:pPr>
-        <w:spacing w:line="240" w:lineRule="auto"/>
-        <w:contextualSpacing/>
-      </w:pPr>
-      <w:r>
-        <w:t>Given the moderator is on the login page.</w:t>
-      </w:r>
-    </w:p>
-    <w:p>
-      <w:pPr>
-        <w:spacing w:line="240" w:lineRule="auto"/>
-        <w:contextualSpacing/>
-      </w:pPr>
-      <w:r>
-        <w:t>When the moderator fills in the email input field.</w:t>
-      </w:r>
-    </w:p>
-    <w:p>
-      <w:pPr>
-        <w:spacing w:line="240" w:lineRule="auto"/>
-        <w:contextualSpacing/>
-      </w:pPr>
-      <w:r>
-        <w:t>When the moderator fills in the password input field.</w:t>
-      </w:r>
-    </w:p>
-    <w:p>
-      <w:pPr>
-        <w:spacing w:line="240" w:lineRule="auto"/>
-        <w:contextualSpacing/>
-      </w:pPr>
-      <w:r>
-        <w:t xml:space="preserve">When the moderator clicks the </w:t>
-      </w:r>
-      <w:r>
-        <w:t>login button.</w:t>
-      </w:r>
-    </w:p>
-    <w:p>
-      <w:pPr>
-        <w:spacing w:line="240" w:lineRule="auto"/>
-        <w:contextualSpacing/>
-      </w:pPr>
-      <w:r>
-        <w:t>Then assert the moderator is redirected to the</w:t>
-      </w:r>
-      <w:r>
-        <w:t xml:space="preserve"> moderator</w:t>
-      </w:r>
-      <w:r>
-        <w:t xml:space="preserve"> page.</w:t>
-      </w:r>
-    </w:p>
-    <w:p>
-      <w:pPr>
-        <w:spacing w:line="240" w:lineRule="auto"/>
-        <w:contextualSpacing/>
-      </w:pPr>
-    </w:p>
-    <w:p>
-      <w:pPr>
-        <w:spacing w:line="240" w:lineRule="auto"/>
-        <w:contextualSpacing/>
-      </w:pPr>
-    </w:p>
-    <w:p>
-      <w:pPr>
-        <w:spacing w:line="240" w:lineRule="auto"/>
-        <w:contextualSpacing/>
-      </w:pPr>
-      <w:r>
-        <w:t>Scenario</w:t>
-      </w:r>
-      <w:r>
-        <w:t xml:space="preserve"> outline</w:t>
-      </w:r>
-      <w:r>
-        <w:t xml:space="preserve">: As a moderator I want to review media insertion requests so that </w:t>
-      </w:r>
-      <w:r>
-        <w:t>I can make sure they are</w:t>
-      </w:r>
-      <w:r>
-        <w:t xml:space="preserve"> legitimate requests.</w:t>
-      </w:r>
-    </w:p>
-    <w:p>
-      <w:pPr>
-        <w:spacing w:line="240" w:lineRule="auto"/>
-        <w:contextualSpacing/>
-      </w:pPr>
-      <w:r>
-        <w:t>When the moderator clicks the pending media button.</w:t>
-      </w:r>
-    </w:p>
-    <w:p>
-      <w:pPr>
-        <w:spacing w:line="240" w:lineRule="auto"/>
-        <w:contextualSpacing/>
-      </w:pPr>
-      <w:r>
-        <w:t xml:space="preserve">When the moderator fills the </w:t>
-      </w:r>
-      <w:r>
-        <w:t>&lt;</w:t>
-      </w:r>
-      <w:r>
-        <w:t>title</w:t>
-      </w:r>
-      <w:r>
-        <w:t>&gt;</w:t>
-      </w:r>
-      <w:r>
-        <w:t xml:space="preserve"> in the input field.</w:t>
-      </w:r>
-    </w:p>
-    <w:p>
-      <w:pPr>
-        <w:spacing w:line="240" w:lineRule="auto"/>
-        <w:contextualSpacing/>
-      </w:pPr>
-      <w:r>
-        <w:t xml:space="preserve">When the moderator clicks the </w:t>
-      </w:r>
-      <w:r>
-        <w:t>&lt;status&gt;</w:t>
-      </w:r>
-      <w:r>
-        <w:t xml:space="preserve"> button.</w:t>
-      </w:r>
-    </w:p>
-    <w:p>
-      <w:pPr>
-        <w:spacing w:line="240" w:lineRule="auto"/>
-        <w:contextualSpacing/>
-      </w:pPr>
-      <w:r>
-        <w:t xml:space="preserve">Then </w:t>
-      </w:r>
-      <w:r>
-        <w:t xml:space="preserve">assert alert pops up for successful </w:t>
-      </w:r>
-      <w:r>
-        <w:t>change</w:t>
-      </w:r>
-      <w:r>
-        <w:t>.</w:t>
-      </w:r>
-    </w:p>
-    <w:p>
-      <w:pPr>
-        <w:spacing w:line="240" w:lineRule="auto"/>
-        <w:contextualSpacing/>
-      </w:pPr>
-    </w:p>
-    <w:p>
-      <w:pPr>
-        <w:spacing w:line="240" w:lineRule="auto"/>
-        <w:contextualSpacing/>
-      </w:pPr>
-    </w:p>
-    <w:p>
-      <w:pPr>
-        <w:spacing w:line="240" w:lineRule="auto"/>
-        <w:contextualSpacing/>
-      </w:pPr>
-    </w:p>
-    <w:p>
-      <w:pPr>
-        <w:spacing w:line="240" w:lineRule="auto"/>
-        <w:contextualSpacing/>
-      </w:pPr>
-      <w:r>
-        <w:t>Scenario: As a moderator I want to see all users so that I can view all users that have signed up.</w:t>
-      </w:r>
-    </w:p>
-    <w:p>
-      <w:pPr>
-        <w:spacing w:line="240" w:lineRule="auto"/>
-        <w:contextualSpacing/>
-      </w:pPr>
-      <w:r>
-        <w:t xml:space="preserve">When the moderator clicks the </w:t>
-      </w:r>
-      <w:proofErr w:type="gramStart"/>
-      <w:r>
-        <w:t>users</w:t>
-      </w:r>
-      <w:proofErr w:type="gramEnd"/>
-      <w:r>
-        <w:t xml:space="preserve"> button.</w:t>
-      </w:r>
-    </w:p>
-    <w:p>
-      <w:pPr>
-        <w:spacing w:line="240" w:lineRule="auto"/>
-        <w:contextualSpacing/>
-      </w:pPr>
-      <w:r>
-        <w:t xml:space="preserve">Then assert </w:t>
-      </w:r>
-      <w:proofErr w:type="gramStart"/>
-      <w:r>
-        <w:t>users</w:t>
-      </w:r>
-      <w:proofErr w:type="gramEnd"/>
-      <w:r>
-        <w:t xml:space="preserve"> information populates.</w:t>
-      </w:r>
-    </w:p>
-    <w:p>
-      <w:pPr>
-        <w:spacing w:line="240" w:lineRule="auto"/>
-        <w:contextualSpacing/>
-      </w:pPr>
-    </w:p>
-    <w:p>
-      <w:pPr>
-        <w:spacing w:line="240" w:lineRule="auto"/>
-        <w:contextualSpacing/>
-      </w:pPr>
-    </w:p>
-    <w:p>
-      <w:pPr>
-        <w:spacing w:line="240" w:lineRule="auto"/>
-        <w:contextualSpacing/>
-      </w:pPr>
-    </w:p>
-    <w:p>
-      <w:pPr>
-        <w:spacing w:line="240" w:lineRule="auto"/>
-        <w:contextualSpacing/>
-      </w:pPr>
-      <w:r>
-        <w:t xml:space="preserve">Scenario: As a moderator I want to validate reviews made on media </w:t>
-      </w:r>
-      <w:r>
-        <w:t>so that I can make sure the reviews are appropriate.</w:t>
-      </w:r>
-    </w:p>
-    <w:p>
-      <w:pPr>
-        <w:spacing w:line="240" w:lineRule="auto"/>
-        <w:contextualSpacing/>
-      </w:pPr>
-      <w:r>
-        <w:t>When the moderator clicks the pending reviews button.</w:t>
-      </w:r>
-    </w:p>
-    <w:p>
-      <w:pPr>
-        <w:spacing w:line="240" w:lineRule="auto"/>
-        <w:contextualSpacing/>
-      </w:pPr>
-      <w:r>
-        <w:t xml:space="preserve">When the moderator fills the review </w:t>
-      </w:r>
-      <w:r>
-        <w:t>&lt;</w:t>
-      </w:r>
-      <w:r>
-        <w:t>id</w:t>
-      </w:r>
-      <w:r>
-        <w:t>&gt;</w:t>
-      </w:r>
-      <w:r>
-        <w:t xml:space="preserve"> in the input field.</w:t>
-      </w:r>
-    </w:p>
-    <w:p>
-      <w:pPr>
-        <w:spacing w:line="240" w:lineRule="auto"/>
-        <w:contextualSpacing/>
-      </w:pPr>
-      <w:r>
-        <w:t xml:space="preserve">When the moderator clicks the </w:t>
-      </w:r>
-      <w:r>
-        <w:t>&lt;status&gt;</w:t>
-      </w:r>
-      <w:r>
-        <w:t xml:space="preserve"> button. </w:t>
-      </w:r>
-    </w:p>
-    <w:p>
-      <w:pPr>
-        <w:spacing w:line="240" w:lineRule="auto"/>
-        <w:contextualSpacing/>
-      </w:pPr>
-      <w:r>
-        <w:t xml:space="preserve">Then assert alert pops up for successful </w:t>
-      </w:r>
-      <w:r>
-        <w:t>change</w:t>
-      </w:r>
-      <w:r>
-        <w:t>.</w:t>
-      </w:r>
-    </w:p>
-    <w:p>
-      <w:pPr>
-        <w:spacing w:line="240" w:lineRule="auto"/>
-        <w:contextualSpacing/>
-      </w:pPr>
     </w:p>
     <w:p>
       <w:pPr>
@@ -1444,7 +1396,13 @@
         <w:contextualSpacing/>
       </w:pPr>
       <w:r>
-        <w:t xml:space="preserve">Scenario: As a moderator I want to view past denied and approved media insertions so that I can view all past decisions. </w:t>
+        <w:t>Scenario: As a moderator I want to view pas</w:t>
+      </w:r>
+      <w:r>
+        <w:t>t</w:t>
+      </w:r>
+      <w:r>
+        <w:t xml:space="preserve"> approved media insertions so that I can view all past decisions. </w:t>
       </w:r>
     </w:p>
     <w:p>

</xml_diff>